<commit_message>
Final version of PDF/docx Version
</commit_message>
<xml_diff>
--- a/Game of life.docx
+++ b/Game of life.docx
@@ -31,8 +31,8 @@
             <w:tblLook w:val="01E0" w:firstRow="1" w:lastRow="1" w:firstColumn="1" w:lastColumn="1" w:noHBand="0" w:noVBand="0"/>
           </w:tblPr>
           <w:tblGrid>
-            <w:gridCol w:w="1975"/>
-            <w:gridCol w:w="7832"/>
+            <w:gridCol w:w="1995"/>
+            <w:gridCol w:w="7812"/>
           </w:tblGrid>
           <w:tr>
             <w:trPr>
@@ -163,9 +163,9 @@
                     <w:noProof/>
                   </w:rPr>
                   <w:drawing>
-                    <wp:inline distT="0" distB="0" distL="0" distR="0" wp14:anchorId="77CFD104" wp14:editId="7A9285C1">
-                      <wp:extent cx="4915213" cy="3276808"/>
-                      <wp:effectExtent l="0" t="0" r="12700" b="0"/>
+                    <wp:inline distT="0" distB="0" distL="0" distR="0" wp14:anchorId="77CFD104" wp14:editId="0C6285A5">
+                      <wp:extent cx="4915213" cy="3072008"/>
+                      <wp:effectExtent l="0" t="0" r="0" b="1905"/>
                       <wp:docPr id="5" name="Image 5"/>
                       <wp:cNvGraphicFramePr/>
                       <a:graphic xmlns:a="http://schemas.openxmlformats.org/drawingml/2006/main">
@@ -192,7 +192,7 @@
                             <pic:spPr>
                               <a:xfrm>
                                 <a:off x="0" y="0"/>
-                                <a:ext cx="4915213" cy="3276808"/>
+                                <a:ext cx="4915213" cy="3072008"/>
                               </a:xfrm>
                               <a:prstGeom prst="rect">
                                 <a:avLst/>
@@ -400,23 +400,13 @@
                     <w:szCs w:val="26"/>
                   </w:rPr>
                 </w:pPr>
-                <w:proofErr w:type="gramStart"/>
                 <w:r>
                   <w:rPr>
                     <w:rFonts w:asciiTheme="majorHAnsi" w:eastAsiaTheme="majorEastAsia" w:hAnsiTheme="majorHAnsi" w:cstheme="majorBidi"/>
                     <w:sz w:val="28"/>
                     <w:szCs w:val="26"/>
                   </w:rPr>
-                  <w:t>sur</w:t>
-                </w:r>
-                <w:proofErr w:type="gramEnd"/>
-                <w:r>
-                  <w:rPr>
-                    <w:rFonts w:asciiTheme="majorHAnsi" w:eastAsiaTheme="majorEastAsia" w:hAnsiTheme="majorHAnsi" w:cstheme="majorBidi"/>
-                    <w:sz w:val="28"/>
-                    <w:szCs w:val="26"/>
-                  </w:rPr>
-                  <w:t xml:space="preserve"> le jeu de la vie.</w:t>
+                  <w:t>sur le jeu de la vie.</w:t>
                 </w:r>
               </w:p>
             </w:tc>
@@ -490,6 +480,17 @@
     <w:p/>
     <w:sdt>
       <w:sdtPr>
+        <w:rPr>
+          <w:rFonts w:asciiTheme="minorHAnsi" w:eastAsiaTheme="minorHAnsi" w:hAnsiTheme="minorHAnsi" w:cs="Times New Roman"/>
+          <w:b w:val="0"/>
+          <w:bCs w:val="0"/>
+          <w:color w:val="auto"/>
+          <w:kern w:val="24"/>
+          <w:sz w:val="23"/>
+          <w:szCs w:val="20"/>
+          <w:u w:val="none"/>
+          <w14:ligatures w14:val="standardContextual"/>
+        </w:rPr>
         <w:id w:val="-1511824152"/>
         <w:docPartObj>
           <w:docPartGallery w:val="Table of Contents"/>
@@ -498,14 +499,7 @@
       </w:sdtPr>
       <w:sdtEndPr>
         <w:rPr>
-          <w:rFonts w:asciiTheme="minorHAnsi" w:eastAsiaTheme="minorHAnsi" w:hAnsiTheme="minorHAnsi" w:cs="Times New Roman"/>
           <w:noProof/>
-          <w:color w:val="auto"/>
-          <w:kern w:val="24"/>
-          <w:sz w:val="23"/>
-          <w:szCs w:val="20"/>
-          <w:u w:val="none"/>
-          <w14:ligatures w14:val="standardContextual"/>
         </w:rPr>
       </w:sdtEndPr>
       <w:sdtContent>
@@ -522,7 +516,7 @@
         </w:p>
         <w:p>
           <w:pPr>
-            <w:spacing w:line="480" w:lineRule="auto"/>
+            <w:spacing w:before="240" w:after="0" w:line="360" w:lineRule="auto"/>
             <w:rPr>
               <w:sz w:val="24"/>
               <w:szCs w:val="32"/>
@@ -536,7 +530,7 @@
               <w:tab w:val="left" w:pos="460"/>
               <w:tab w:val="right" w:leader="dot" w:pos="9797"/>
             </w:tabs>
-            <w:spacing w:line="480" w:lineRule="auto"/>
+            <w:spacing w:before="240" w:line="360" w:lineRule="auto"/>
             <w:rPr>
               <w:rFonts w:eastAsiaTheme="minorEastAsia" w:cstheme="minorBidi"/>
               <w:b w:val="0"/>
@@ -568,7 +562,7 @@
             </w:rPr>
             <w:fldChar w:fldCharType="separate"/>
           </w:r>
-          <w:hyperlink w:anchor="_Toc468288782" w:history="1">
+          <w:hyperlink w:anchor="_Toc468885938" w:history="1">
             <w:r>
               <w:rPr>
                 <w:rStyle w:val="Lienhypertexte"/>
@@ -613,7 +607,7 @@
                 <w:noProof/>
                 <w:webHidden/>
               </w:rPr>
-              <w:instrText xml:space="preserve"> PAGEREF _Toc468288782 \h </w:instrText>
+              <w:instrText xml:space="preserve"> PAGEREF _Toc468885938 \h </w:instrText>
             </w:r>
             <w:r>
               <w:rPr>
@@ -650,7 +644,7 @@
             <w:tabs>
               <w:tab w:val="right" w:leader="dot" w:pos="9797"/>
             </w:tabs>
-            <w:spacing w:line="480" w:lineRule="auto"/>
+            <w:spacing w:before="240" w:line="360" w:lineRule="auto"/>
             <w:rPr>
               <w:rFonts w:eastAsiaTheme="minorEastAsia" w:cstheme="minorBidi"/>
               <w:b w:val="0"/>
@@ -662,7 +656,7 @@
               <w14:ligatures w14:val="none"/>
             </w:rPr>
           </w:pPr>
-          <w:hyperlink w:anchor="_Toc468288783" w:history="1">
+          <w:hyperlink w:anchor="_Toc468885939" w:history="1">
             <w:r>
               <w:rPr>
                 <w:rStyle w:val="Lienhypertexte"/>
@@ -689,7 +683,7 @@
                 <w:noProof/>
                 <w:webHidden/>
               </w:rPr>
-              <w:instrText xml:space="preserve"> PAGEREF _Toc468288783 \h </w:instrText>
+              <w:instrText xml:space="preserve"> PAGEREF _Toc468885939 \h </w:instrText>
             </w:r>
             <w:r>
               <w:rPr>
@@ -727,7 +721,7 @@
               <w:tab w:val="left" w:pos="460"/>
               <w:tab w:val="right" w:leader="dot" w:pos="9797"/>
             </w:tabs>
-            <w:spacing w:line="480" w:lineRule="auto"/>
+            <w:spacing w:before="240" w:line="360" w:lineRule="auto"/>
             <w:rPr>
               <w:rFonts w:eastAsiaTheme="minorEastAsia" w:cstheme="minorBidi"/>
               <w:b w:val="0"/>
@@ -737,7 +731,7 @@
               <w14:ligatures w14:val="none"/>
             </w:rPr>
           </w:pPr>
-          <w:hyperlink w:anchor="_Toc468288784" w:history="1">
+          <w:hyperlink w:anchor="_Toc468885940" w:history="1">
             <w:r>
               <w:rPr>
                 <w:rStyle w:val="Lienhypertexte"/>
@@ -782,7 +776,7 @@
                 <w:noProof/>
                 <w:webHidden/>
               </w:rPr>
-              <w:instrText xml:space="preserve"> PAGEREF _Toc468288784 \h </w:instrText>
+              <w:instrText xml:space="preserve"> PAGEREF _Toc468885940 \h </w:instrText>
             </w:r>
             <w:r>
               <w:rPr>
@@ -820,7 +814,7 @@
               <w:tab w:val="left" w:pos="690"/>
               <w:tab w:val="right" w:leader="dot" w:pos="9797"/>
             </w:tabs>
-            <w:spacing w:line="480" w:lineRule="auto"/>
+            <w:spacing w:before="240" w:line="360" w:lineRule="auto"/>
             <w:rPr>
               <w:rFonts w:eastAsiaTheme="minorEastAsia" w:cstheme="minorBidi"/>
               <w:b w:val="0"/>
@@ -832,7 +826,7 @@
               <w14:ligatures w14:val="none"/>
             </w:rPr>
           </w:pPr>
-          <w:hyperlink w:anchor="_Toc468288785" w:history="1">
+          <w:hyperlink w:anchor="_Toc468885941" w:history="1">
             <w:r>
               <w:rPr>
                 <w:rStyle w:val="Lienhypertexte"/>
@@ -879,7 +873,7 @@
                 <w:noProof/>
                 <w:webHidden/>
               </w:rPr>
-              <w:instrText xml:space="preserve"> PAGEREF _Toc468288785 \h </w:instrText>
+              <w:instrText xml:space="preserve"> PAGEREF _Toc468885941 \h </w:instrText>
             </w:r>
             <w:r>
               <w:rPr>
@@ -917,7 +911,7 @@
               <w:tab w:val="left" w:pos="690"/>
               <w:tab w:val="right" w:leader="dot" w:pos="9797"/>
             </w:tabs>
-            <w:spacing w:line="480" w:lineRule="auto"/>
+            <w:spacing w:before="240" w:line="360" w:lineRule="auto"/>
             <w:rPr>
               <w:rFonts w:eastAsiaTheme="minorEastAsia" w:cstheme="minorBidi"/>
               <w:b w:val="0"/>
@@ -929,7 +923,7 @@
               <w14:ligatures w14:val="none"/>
             </w:rPr>
           </w:pPr>
-          <w:hyperlink w:anchor="_Toc468288786" w:history="1">
+          <w:hyperlink w:anchor="_Toc468885942" w:history="1">
             <w:r>
               <w:rPr>
                 <w:rStyle w:val="Lienhypertexte"/>
@@ -976,7 +970,7 @@
                 <w:noProof/>
                 <w:webHidden/>
               </w:rPr>
-              <w:instrText xml:space="preserve"> PAGEREF _Toc468288786 \h </w:instrText>
+              <w:instrText xml:space="preserve"> PAGEREF _Toc468885942 \h </w:instrText>
             </w:r>
             <w:r>
               <w:rPr>
@@ -1014,7 +1008,7 @@
               <w:tab w:val="left" w:pos="690"/>
               <w:tab w:val="right" w:leader="dot" w:pos="9797"/>
             </w:tabs>
-            <w:spacing w:line="480" w:lineRule="auto"/>
+            <w:spacing w:before="240" w:line="360" w:lineRule="auto"/>
             <w:rPr>
               <w:rFonts w:eastAsiaTheme="minorEastAsia" w:cstheme="minorBidi"/>
               <w:b w:val="0"/>
@@ -1024,7 +1018,7 @@
               <w14:ligatures w14:val="none"/>
             </w:rPr>
           </w:pPr>
-          <w:hyperlink w:anchor="_Toc468288787" w:history="1">
+          <w:hyperlink w:anchor="_Toc468885943" w:history="1">
             <w:r>
               <w:rPr>
                 <w:rStyle w:val="Lienhypertexte"/>
@@ -1069,7 +1063,7 @@
                 <w:noProof/>
                 <w:webHidden/>
               </w:rPr>
-              <w:instrText xml:space="preserve"> PAGEREF _Toc468288787 \h </w:instrText>
+              <w:instrText xml:space="preserve"> PAGEREF _Toc468885943 \h </w:instrText>
             </w:r>
             <w:r>
               <w:rPr>
@@ -1107,7 +1101,7 @@
               <w:tab w:val="left" w:pos="690"/>
               <w:tab w:val="right" w:leader="dot" w:pos="9797"/>
             </w:tabs>
-            <w:spacing w:line="480" w:lineRule="auto"/>
+            <w:spacing w:before="240" w:line="360" w:lineRule="auto"/>
             <w:rPr>
               <w:rFonts w:eastAsiaTheme="minorEastAsia" w:cstheme="minorBidi"/>
               <w:b w:val="0"/>
@@ -1119,7 +1113,7 @@
               <w14:ligatures w14:val="none"/>
             </w:rPr>
           </w:pPr>
-          <w:hyperlink w:anchor="_Toc468288788" w:history="1">
+          <w:hyperlink w:anchor="_Toc468885944" w:history="1">
             <w:r>
               <w:rPr>
                 <w:rStyle w:val="Lienhypertexte"/>
@@ -1166,7 +1160,7 @@
                 <w:noProof/>
                 <w:webHidden/>
               </w:rPr>
-              <w:instrText xml:space="preserve"> PAGEREF _Toc468288788 \h </w:instrText>
+              <w:instrText xml:space="preserve"> PAGEREF _Toc468885944 \h </w:instrText>
             </w:r>
             <w:r>
               <w:rPr>
@@ -1204,7 +1198,7 @@
               <w:tab w:val="left" w:pos="690"/>
               <w:tab w:val="right" w:leader="dot" w:pos="9797"/>
             </w:tabs>
-            <w:spacing w:line="480" w:lineRule="auto"/>
+            <w:spacing w:before="240" w:line="360" w:lineRule="auto"/>
             <w:rPr>
               <w:rFonts w:eastAsiaTheme="minorEastAsia" w:cstheme="minorBidi"/>
               <w:b w:val="0"/>
@@ -1216,7 +1210,7 @@
               <w14:ligatures w14:val="none"/>
             </w:rPr>
           </w:pPr>
-          <w:hyperlink w:anchor="_Toc468288789" w:history="1">
+          <w:hyperlink w:anchor="_Toc468885945" w:history="1">
             <w:r>
               <w:rPr>
                 <w:rStyle w:val="Lienhypertexte"/>
@@ -1263,7 +1257,7 @@
                 <w:noProof/>
                 <w:webHidden/>
               </w:rPr>
-              <w:instrText xml:space="preserve"> PAGEREF _Toc468288789 \h </w:instrText>
+              <w:instrText xml:space="preserve"> PAGEREF _Toc468885945 \h </w:instrText>
             </w:r>
             <w:r>
               <w:rPr>
@@ -1301,7 +1295,7 @@
               <w:tab w:val="left" w:pos="690"/>
               <w:tab w:val="right" w:leader="dot" w:pos="9797"/>
             </w:tabs>
-            <w:spacing w:line="480" w:lineRule="auto"/>
+            <w:spacing w:before="240" w:line="360" w:lineRule="auto"/>
             <w:rPr>
               <w:rFonts w:eastAsiaTheme="minorEastAsia" w:cstheme="minorBidi"/>
               <w:b w:val="0"/>
@@ -1311,7 +1305,7 @@
               <w14:ligatures w14:val="none"/>
             </w:rPr>
           </w:pPr>
-          <w:hyperlink w:anchor="_Toc468288790" w:history="1">
+          <w:hyperlink w:anchor="_Toc468885946" w:history="1">
             <w:r>
               <w:rPr>
                 <w:rStyle w:val="Lienhypertexte"/>
@@ -1356,7 +1350,7 @@
                 <w:noProof/>
                 <w:webHidden/>
               </w:rPr>
-              <w:instrText xml:space="preserve"> PAGEREF _Toc468288790 \h </w:instrText>
+              <w:instrText xml:space="preserve"> PAGEREF _Toc468885946 \h </w:instrText>
             </w:r>
             <w:r>
               <w:rPr>
@@ -1394,7 +1388,7 @@
               <w:tab w:val="left" w:pos="460"/>
               <w:tab w:val="right" w:leader="dot" w:pos="9797"/>
             </w:tabs>
-            <w:spacing w:line="480" w:lineRule="auto"/>
+            <w:spacing w:before="240" w:line="360" w:lineRule="auto"/>
             <w:rPr>
               <w:rFonts w:eastAsiaTheme="minorEastAsia" w:cstheme="minorBidi"/>
               <w:b w:val="0"/>
@@ -1404,7 +1398,7 @@
               <w14:ligatures w14:val="none"/>
             </w:rPr>
           </w:pPr>
-          <w:hyperlink w:anchor="_Toc468288791" w:history="1">
+          <w:hyperlink w:anchor="_Toc468885947" w:history="1">
             <w:r>
               <w:rPr>
                 <w:rStyle w:val="Lienhypertexte"/>
@@ -1449,7 +1443,7 @@
                 <w:noProof/>
                 <w:webHidden/>
               </w:rPr>
-              <w:instrText xml:space="preserve"> PAGEREF _Toc468288791 \h </w:instrText>
+              <w:instrText xml:space="preserve"> PAGEREF _Toc468885947 \h </w:instrText>
             </w:r>
             <w:r>
               <w:rPr>
@@ -1487,7 +1481,7 @@
               <w:tab w:val="left" w:pos="690"/>
               <w:tab w:val="right" w:leader="dot" w:pos="9797"/>
             </w:tabs>
-            <w:spacing w:line="480" w:lineRule="auto"/>
+            <w:spacing w:before="240" w:line="360" w:lineRule="auto"/>
             <w:rPr>
               <w:rFonts w:eastAsiaTheme="minorEastAsia" w:cstheme="minorBidi"/>
               <w:b w:val="0"/>
@@ -1497,7 +1491,7 @@
               <w14:ligatures w14:val="none"/>
             </w:rPr>
           </w:pPr>
-          <w:hyperlink w:anchor="_Toc468288792" w:history="1">
+          <w:hyperlink w:anchor="_Toc468885948" w:history="1">
             <w:r>
               <w:rPr>
                 <w:rStyle w:val="Lienhypertexte"/>
@@ -1542,7 +1536,7 @@
                 <w:noProof/>
                 <w:webHidden/>
               </w:rPr>
-              <w:instrText xml:space="preserve"> PAGEREF _Toc468288792 \h </w:instrText>
+              <w:instrText xml:space="preserve"> PAGEREF _Toc468885948 \h </w:instrText>
             </w:r>
             <w:r>
               <w:rPr>
@@ -1572,6 +1566,8 @@
               <w:fldChar w:fldCharType="end"/>
             </w:r>
           </w:hyperlink>
+          <w:bookmarkStart w:id="0" w:name="_GoBack"/>
+          <w:bookmarkEnd w:id="0"/>
         </w:p>
         <w:p>
           <w:pPr>
@@ -1580,7 +1576,7 @@
               <w:tab w:val="left" w:pos="690"/>
               <w:tab w:val="right" w:leader="dot" w:pos="9797"/>
             </w:tabs>
-            <w:spacing w:line="480" w:lineRule="auto"/>
+            <w:spacing w:before="240" w:line="360" w:lineRule="auto"/>
             <w:rPr>
               <w:rFonts w:eastAsiaTheme="minorEastAsia" w:cstheme="minorBidi"/>
               <w:b w:val="0"/>
@@ -1592,7 +1588,7 @@
               <w14:ligatures w14:val="none"/>
             </w:rPr>
           </w:pPr>
-          <w:hyperlink w:anchor="_Toc468288793" w:history="1">
+          <w:hyperlink w:anchor="_Toc468885949" w:history="1">
             <w:r>
               <w:rPr>
                 <w:rStyle w:val="Lienhypertexte"/>
@@ -1639,7 +1635,7 @@
                 <w:noProof/>
                 <w:webHidden/>
               </w:rPr>
-              <w:instrText xml:space="preserve"> PAGEREF _Toc468288793 \h </w:instrText>
+              <w:instrText xml:space="preserve"> PAGEREF _Toc468885949 \h </w:instrText>
             </w:r>
             <w:r>
               <w:rPr>
@@ -1677,7 +1673,7 @@
               <w:tab w:val="left" w:pos="690"/>
               <w:tab w:val="right" w:leader="dot" w:pos="9797"/>
             </w:tabs>
-            <w:spacing w:line="480" w:lineRule="auto"/>
+            <w:spacing w:before="240" w:line="360" w:lineRule="auto"/>
             <w:rPr>
               <w:rFonts w:eastAsiaTheme="minorEastAsia" w:cstheme="minorBidi"/>
               <w:b w:val="0"/>
@@ -1689,7 +1685,7 @@
               <w14:ligatures w14:val="none"/>
             </w:rPr>
           </w:pPr>
-          <w:hyperlink w:anchor="_Toc468288794" w:history="1">
+          <w:hyperlink w:anchor="_Toc468885950" w:history="1">
             <w:r>
               <w:rPr>
                 <w:rStyle w:val="Lienhypertexte"/>
@@ -1736,7 +1732,7 @@
                 <w:noProof/>
                 <w:webHidden/>
               </w:rPr>
-              <w:instrText xml:space="preserve"> PAGEREF _Toc468288794 \h </w:instrText>
+              <w:instrText xml:space="preserve"> PAGEREF _Toc468885950 \h </w:instrText>
             </w:r>
             <w:r>
               <w:rPr>
@@ -1774,7 +1770,7 @@
               <w:tab w:val="left" w:pos="690"/>
               <w:tab w:val="right" w:leader="dot" w:pos="9797"/>
             </w:tabs>
-            <w:spacing w:line="480" w:lineRule="auto"/>
+            <w:spacing w:before="240" w:line="360" w:lineRule="auto"/>
             <w:rPr>
               <w:rFonts w:eastAsiaTheme="minorEastAsia" w:cstheme="minorBidi"/>
               <w:b w:val="0"/>
@@ -1784,7 +1780,7 @@
               <w14:ligatures w14:val="none"/>
             </w:rPr>
           </w:pPr>
-          <w:hyperlink w:anchor="_Toc468288795" w:history="1">
+          <w:hyperlink w:anchor="_Toc468885951" w:history="1">
             <w:r>
               <w:rPr>
                 <w:rStyle w:val="Lienhypertexte"/>
@@ -1829,7 +1825,7 @@
                 <w:noProof/>
                 <w:webHidden/>
               </w:rPr>
-              <w:instrText xml:space="preserve"> PAGEREF _Toc468288795 \h </w:instrText>
+              <w:instrText xml:space="preserve"> PAGEREF _Toc468885951 \h </w:instrText>
             </w:r>
             <w:r>
               <w:rPr>
@@ -1867,7 +1863,7 @@
               <w:tab w:val="left" w:pos="690"/>
               <w:tab w:val="right" w:leader="dot" w:pos="9797"/>
             </w:tabs>
-            <w:spacing w:line="480" w:lineRule="auto"/>
+            <w:spacing w:before="240" w:line="360" w:lineRule="auto"/>
             <w:rPr>
               <w:rFonts w:eastAsiaTheme="minorEastAsia" w:cstheme="minorBidi"/>
               <w:b w:val="0"/>
@@ -1877,7 +1873,7 @@
               <w14:ligatures w14:val="none"/>
             </w:rPr>
           </w:pPr>
-          <w:hyperlink w:anchor="_Toc468288796" w:history="1">
+          <w:hyperlink w:anchor="_Toc468885952" w:history="1">
             <w:r>
               <w:rPr>
                 <w:rStyle w:val="Lienhypertexte"/>
@@ -1922,7 +1918,7 @@
                 <w:noProof/>
                 <w:webHidden/>
               </w:rPr>
-              <w:instrText xml:space="preserve"> PAGEREF _Toc468288796 \h </w:instrText>
+              <w:instrText xml:space="preserve"> PAGEREF _Toc468885952 \h </w:instrText>
             </w:r>
             <w:r>
               <w:rPr>
@@ -1955,7 +1951,7 @@
         </w:p>
         <w:p>
           <w:pPr>
-            <w:spacing w:line="480" w:lineRule="auto"/>
+            <w:spacing w:before="240" w:after="0" w:line="360" w:lineRule="auto"/>
             <w:rPr>
               <w:b/>
               <w:bCs/>
@@ -2036,11 +2032,11 @@
           <w:numId w:val="26"/>
         </w:numPr>
       </w:pPr>
-      <w:bookmarkStart w:id="0" w:name="_Toc468288782"/>
+      <w:bookmarkStart w:id="1" w:name="_Toc468885938"/>
       <w:r>
         <w:t>Generalites :</w:t>
       </w:r>
-      <w:bookmarkEnd w:id="0"/>
+      <w:bookmarkEnd w:id="1"/>
     </w:p>
     <w:p>
       <w:pPr>
@@ -2070,14 +2066,14 @@
         <w:ind w:left="720"/>
         <w:jc w:val="both"/>
       </w:pPr>
-      <w:bookmarkStart w:id="1" w:name="_Toc468288783"/>
+      <w:bookmarkStart w:id="2" w:name="_Toc468885939"/>
       <w:r>
         <w:t>Règles du jeu de la vie</w:t>
       </w:r>
       <w:r>
         <w:t> :</w:t>
       </w:r>
-      <w:bookmarkEnd w:id="1"/>
+      <w:bookmarkEnd w:id="2"/>
     </w:p>
     <w:p>
       <w:pPr>
@@ -2219,7 +2215,7 @@
           <w:numId w:val="26"/>
         </w:numPr>
       </w:pPr>
-      <w:bookmarkStart w:id="2" w:name="_Toc468288784"/>
+      <w:bookmarkStart w:id="3" w:name="_Toc468885940"/>
       <w:r>
         <w:t>L</w:t>
       </w:r>
@@ -2229,7 +2225,7 @@
       <w:r>
         <w:t>Décomposition du programme et des taches :</w:t>
       </w:r>
-      <w:bookmarkEnd w:id="2"/>
+      <w:bookmarkEnd w:id="3"/>
     </w:p>
     <w:p>
       <w:pPr>
@@ -2239,11 +2235,11 @@
           <w:numId w:val="30"/>
         </w:numPr>
       </w:pPr>
-      <w:bookmarkStart w:id="3" w:name="_Toc468288785"/>
+      <w:bookmarkStart w:id="4" w:name="_Toc468885941"/>
       <w:r>
         <w:t>Dépendances mutuelles pour le programme :</w:t>
       </w:r>
-      <w:bookmarkEnd w:id="3"/>
+      <w:bookmarkEnd w:id="4"/>
     </w:p>
     <w:p>
       <w:pPr>
@@ -2278,11 +2274,11 @@
           <w:numId w:val="30"/>
         </w:numPr>
       </w:pPr>
-      <w:bookmarkStart w:id="4" w:name="_Toc468288786"/>
+      <w:bookmarkStart w:id="5" w:name="_Toc468885942"/>
       <w:r>
         <w:t>Répartition du travail :</w:t>
       </w:r>
-      <w:bookmarkEnd w:id="4"/>
+      <w:bookmarkEnd w:id="5"/>
     </w:p>
     <w:p>
       <w:pPr>
@@ -2442,7 +2438,7 @@
           <w:numId w:val="26"/>
         </w:numPr>
       </w:pPr>
-      <w:bookmarkStart w:id="5" w:name="_Toc468288787"/>
+      <w:bookmarkStart w:id="6" w:name="_Toc468885943"/>
       <w:r>
         <w:t>L</w:t>
       </w:r>
@@ -2452,7 +2448,7 @@
       <w:r>
         <w:t>Programme principal et principe de barrieres :</w:t>
       </w:r>
-      <w:bookmarkEnd w:id="5"/>
+      <w:bookmarkEnd w:id="6"/>
     </w:p>
     <w:p>
       <w:pPr>
@@ -2469,11 +2465,11 @@
           <w:numId w:val="31"/>
         </w:numPr>
       </w:pPr>
-      <w:bookmarkStart w:id="6" w:name="_Toc468288788"/>
+      <w:bookmarkStart w:id="7" w:name="_Toc468885944"/>
       <w:r>
         <w:t>Programme principal :</w:t>
       </w:r>
-      <w:bookmarkEnd w:id="6"/>
+      <w:bookmarkEnd w:id="7"/>
       <w:r>
         <w:t xml:space="preserve"> </w:t>
       </w:r>
@@ -2493,7 +2489,19 @@
         <w:t>Nous avons décidé de faire une gestion des arguments rentrés en ligne de commande et en vérifier la bonne syntaxe, un affichage final du temps, ainsi que la création des threads.</w:t>
       </w:r>
       <w:r>
-        <w:t xml:space="preserve"> Enfin, la première grille qui est en fait un tableau a 2 dimensions, est créé grâce aux paramètres demandés.</w:t>
+        <w:t xml:space="preserve"> Enfin, la première grille qu</w:t>
+      </w:r>
+      <w:r>
+        <w:t>i est</w:t>
+      </w:r>
+      <w:r>
+        <w:t xml:space="preserve"> un tableau a 2 dimensions, est créé grâce aux paramètres </w:t>
+      </w:r>
+      <w:r>
+        <w:t>reçus</w:t>
+      </w:r>
+      <w:r>
+        <w:t>.</w:t>
       </w:r>
     </w:p>
     <w:p>
@@ -2509,14 +2517,17 @@
           <w:numId w:val="31"/>
         </w:numPr>
       </w:pPr>
-      <w:bookmarkStart w:id="7" w:name="_Toc468288789"/>
+      <w:bookmarkStart w:id="8" w:name="_Toc468885945"/>
       <w:r>
         <w:t>Barrières au sein du programme :</w:t>
       </w:r>
-      <w:bookmarkEnd w:id="7"/>
+      <w:bookmarkEnd w:id="8"/>
     </w:p>
     <w:p/>
     <w:p>
+      <w:pPr>
+        <w:jc w:val="both"/>
+      </w:pPr>
       <w:r>
         <w:rPr>
           <w:noProof/>
@@ -2563,8 +2574,20 @@
           </wp:inline>
         </w:drawing>
       </w:r>
+      <w:r>
+        <w:t>Afin d’éviter la lecture du clavier avant l’initialisation de la SDL, nous avons utilisé une barrière, qui attend sur la fin de l’initialisation de celle-ci, avant de lire le clavier.</w:t>
+      </w:r>
+      <w:r>
+        <w:t xml:space="preserve"> Cela permet, d’éviter une erreur.</w:t>
+      </w:r>
     </w:p>
-    <w:p/>
+    <w:p>
+      <w:pPr>
+        <w:rPr>
+          <w:sz w:val="8"/>
+        </w:rPr>
+      </w:pPr>
+    </w:p>
     <w:p>
       <w:pPr>
         <w:pStyle w:val="Titre1"/>
@@ -2573,7 +2596,7 @@
           <w:numId w:val="26"/>
         </w:numPr>
       </w:pPr>
-      <w:bookmarkStart w:id="8" w:name="_Toc468288790"/>
+      <w:bookmarkStart w:id="9" w:name="_Toc468885946"/>
       <w:r>
         <w:t>L</w:t>
       </w:r>
@@ -2583,13 +2606,14 @@
       <w:r>
         <w:t>Clavier et gestions des entrees clavier :</w:t>
       </w:r>
-      <w:bookmarkEnd w:id="8"/>
+      <w:bookmarkEnd w:id="9"/>
       <w:r>
         <w:t xml:space="preserve"> </w:t>
       </w:r>
     </w:p>
     <w:p>
       <w:pPr>
+        <w:jc w:val="both"/>
         <w:rPr>
           <w:sz w:val="2"/>
           <w:szCs w:val="2"/>
@@ -2599,17 +2623,31 @@
     <w:p>
       <w:pPr>
         <w:ind w:firstLine="360"/>
-      </w:pPr>
-      <w:r>
-        <w:t>La fréquence de vérification de l’appui clavier est effectué grâce à un DEFINE, celle-ci est fait de cette façon car elle est imposée dans le cahier des charges.</w:t>
+        <w:jc w:val="both"/>
+      </w:pPr>
+      <w:r>
+        <w:t>La fréquence de vérification de l’appui clavier est effectué grâce à un DEFINE, celle-ci est fait</w:t>
+      </w:r>
+      <w:r>
+        <w:t>e</w:t>
+      </w:r>
+      <w:r>
+        <w:t xml:space="preserve"> de cette façon car elle est imposée dans le cahier des charges.</w:t>
       </w:r>
     </w:p>
     <w:p>
       <w:pPr>
         <w:ind w:firstLine="360"/>
-      </w:pPr>
-      <w:r>
-        <w:t>Pour la fonction en question, celle-ci ne varie que peu de celle donné lors de l’exemple. En effet, la différence importante qui a été changé, est le fait qu’une bouc</w:t>
+        <w:jc w:val="both"/>
+      </w:pPr>
+      <w:r>
+        <w:t>Pour la fonction en question, celle-ci ne varie que peu de celle donné lors de l’exemple. En effet, la différ</w:t>
+      </w:r>
+      <w:r>
+        <w:t>ence importante</w:t>
+      </w:r>
+      <w:r>
+        <w:t xml:space="preserve"> est le fait qu’une bouc</w:t>
       </w:r>
       <w:r>
         <w:t>le sur tous les événements présents dans</w:t>
@@ -2618,13 +2656,7 @@
         <w:t xml:space="preserve"> </w:t>
       </w:r>
       <w:r>
-        <w:t>SDL_PollEvent</w:t>
-      </w:r>
-      <w:r>
-        <w:t>,</w:t>
-      </w:r>
-      <w:r>
-        <w:t xml:space="preserve"> </w:t>
+        <w:t xml:space="preserve">SDL_PollEvent, </w:t>
       </w:r>
       <w:r>
         <w:t>doit être effectuée</w:t>
@@ -2633,12 +2665,18 @@
         <w:t xml:space="preserve">, </w:t>
       </w:r>
       <w:r>
-        <w:t xml:space="preserve">afin d’éviter une erreur de traitement, par exemple lors du déplacement de la souris. </w:t>
+        <w:t>afin d’éviter une congestion des différents événements pendant la lecture</w:t>
+      </w:r>
+      <w:r>
+        <w:t xml:space="preserve">, par exemple lors du déplacement de la souris. </w:t>
       </w:r>
     </w:p>
     <w:p>
       <w:pPr>
         <w:ind w:firstLine="360"/>
+        <w:rPr>
+          <w:sz w:val="2"/>
+        </w:rPr>
       </w:pPr>
     </w:p>
     <w:p>
@@ -2649,7 +2687,7 @@
           <w:numId w:val="26"/>
         </w:numPr>
       </w:pPr>
-      <w:bookmarkStart w:id="9" w:name="_Toc468288791"/>
+      <w:bookmarkStart w:id="10" w:name="_Toc468885947"/>
       <w:r>
         <w:t>L</w:t>
       </w:r>
@@ -2659,7 +2697,7 @@
       <w:r>
         <w:t>Affichage :</w:t>
       </w:r>
-      <w:bookmarkEnd w:id="9"/>
+      <w:bookmarkEnd w:id="10"/>
     </w:p>
     <w:p>
       <w:pPr>
@@ -2671,17 +2709,28 @@
     <w:p>
       <w:pPr>
         <w:ind w:firstLine="360"/>
-      </w:pPr>
-      <w:r>
-        <w:t>Celui-ci est simple, une fois le déverrouillage de la barrière, l’affichage s’effectue sans risque (les travailleurs modifient le nouvel état dans une autre grille). Pour cela, le thread parcourt chaque cellule, et le colorie soit par la couleur définie si celle-ci est vivante, soit en noire si celle-ci est morte.</w:t>
-      </w:r>
-    </w:p>
-    <w:p>
-      <w:r>
-        <w:t xml:space="preserve">Une fois la tâche d’affichage terminée, </w:t>
-      </w:r>
-      <w:r>
-        <w:t>l’attente est faite en attente passive grâce à la barrière.</w:t>
+        <w:jc w:val="both"/>
+      </w:pPr>
+      <w:r>
+        <w:t>Celui-ci est simple</w:t>
+      </w:r>
+      <w:r>
+        <w:t>, l’affichage s’effectue sans risque (les travailleurs modifient le nouvel état dans une autre grille). Pour cela, le threa</w:t>
+      </w:r>
+      <w:r>
+        <w:t>d parcourt chaque cellule, et la colorie</w:t>
+      </w:r>
+      <w:r>
+        <w:t xml:space="preserve"> par la couleur définie </w:t>
+      </w:r>
+      <w:r>
+        <w:t>si celle-ci est vivante</w:t>
+      </w:r>
+      <w:r>
+        <w:t>.</w:t>
+      </w:r>
+      <w:r>
+        <w:t xml:space="preserve"> Enfin, une barrière permet d’attendre que les travailleurs est finis le calcul de l’état futur.</w:t>
       </w:r>
     </w:p>
     <w:p/>
@@ -2693,14 +2742,14 @@
           <w:numId w:val="26"/>
         </w:numPr>
       </w:pPr>
-      <w:bookmarkStart w:id="10" w:name="_Toc468288792"/>
+      <w:bookmarkStart w:id="11" w:name="_Toc468885948"/>
       <w:r>
         <w:t>L</w:t>
       </w:r>
       <w:r>
         <w:t>a partie travailleurs (workers) :</w:t>
       </w:r>
-      <w:bookmarkEnd w:id="10"/>
+      <w:bookmarkEnd w:id="11"/>
     </w:p>
     <w:p>
       <w:pPr>
@@ -2710,11 +2759,11 @@
           <w:numId w:val="32"/>
         </w:numPr>
       </w:pPr>
-      <w:bookmarkStart w:id="11" w:name="_Toc468288793"/>
+      <w:bookmarkStart w:id="12" w:name="_Toc468885949"/>
       <w:r>
         <w:t>Paramètres :</w:t>
       </w:r>
-      <w:bookmarkEnd w:id="11"/>
+      <w:bookmarkEnd w:id="12"/>
     </w:p>
     <w:p>
       <w:pPr>
@@ -2741,31 +2790,13 @@
         <w:t>(comme</w:t>
       </w:r>
       <w:r>
-        <w:t xml:space="preserve"> la largeur (</w:t>
-      </w:r>
-      <w:proofErr w:type="spellStart"/>
-      <w:r>
-        <w:t>width</w:t>
-      </w:r>
-      <w:proofErr w:type="spellEnd"/>
-      <w:r>
-        <w:t>), la hauteur (</w:t>
-      </w:r>
-      <w:proofErr w:type="spellStart"/>
-      <w:r>
-        <w:t>height</w:t>
-      </w:r>
-      <w:proofErr w:type="spellEnd"/>
-      <w:r>
-        <w:t xml:space="preserve">), le nombre de Thread, </w:t>
-      </w:r>
-      <w:proofErr w:type="spellStart"/>
-      <w:r>
-        <w:t>etc</w:t>
-      </w:r>
-      <w:proofErr w:type="spellEnd"/>
-      <w:r>
-        <w:t xml:space="preserve"> …</w:t>
+        <w:t xml:space="preserve"> la largeur (width</w:t>
+      </w:r>
+      <w:r>
+        <w:t>), la hauteur (height</w:t>
+      </w:r>
+      <w:r>
+        <w:t>), le nombre de Thread, etc …</w:t>
       </w:r>
       <w:r>
         <w:t>), cependant après relecture du cahier des charges, des UINT</w:t>
@@ -2782,72 +2813,17 @@
           <w:numId w:val="33"/>
         </w:numPr>
       </w:pPr>
-      <w:proofErr w:type="spellStart"/>
-      <w:proofErr w:type="gramStart"/>
-      <w:r>
-        <w:t>bool</w:t>
-      </w:r>
-      <w:proofErr w:type="spellEnd"/>
-      <w:proofErr w:type="gramEnd"/>
-      <w:r>
-        <w:t xml:space="preserve"> *end :</w:t>
-      </w:r>
-      <w:r>
-        <w:t xml:space="preserve"> Permet de savoir que la touche </w:t>
-      </w:r>
-      <w:proofErr w:type="spellStart"/>
-      <w:r>
-        <w:t>Esc</w:t>
-      </w:r>
-      <w:proofErr w:type="spellEnd"/>
-      <w:r>
-        <w:t xml:space="preserve"> a été </w:t>
-      </w:r>
-      <w:proofErr w:type="spellStart"/>
-      <w:r>
-        <w:t>préssée</w:t>
-      </w:r>
-      <w:proofErr w:type="spellEnd"/>
+      <w:r>
+        <w:t>bool *end :</w:t>
+      </w:r>
+      <w:r>
+        <w:t xml:space="preserve"> Permet de savoir que la touche Esc a été </w:t>
+      </w:r>
+      <w:r>
+        <w:t>pressée</w:t>
+      </w:r>
       <w:r>
         <w:t>.</w:t>
-      </w:r>
-    </w:p>
-    <w:p>
-      <w:pPr>
-        <w:pStyle w:val="Pardeliste"/>
-        <w:numPr>
-          <w:ilvl w:val="0"/>
-          <w:numId w:val="33"/>
-        </w:numPr>
-      </w:pPr>
-      <w:proofErr w:type="spellStart"/>
-      <w:proofErr w:type="gramStart"/>
-      <w:r>
-        <w:t>bool</w:t>
-      </w:r>
-      <w:proofErr w:type="spellEnd"/>
-      <w:proofErr w:type="gramEnd"/>
-      <w:r>
-        <w:t xml:space="preserve"> *</w:t>
-      </w:r>
-      <w:proofErr w:type="spellStart"/>
-      <w:r>
-        <w:t>quit</w:t>
-      </w:r>
-      <w:proofErr w:type="spellEnd"/>
-      <w:r>
-        <w:t> :</w:t>
-      </w:r>
-      <w:r>
-        <w:t xml:space="preserve"> Evite le deadlock lors de la fermeture du programme (après pression sur </w:t>
-      </w:r>
-      <w:proofErr w:type="spellStart"/>
-      <w:r>
-        <w:t>Esc</w:t>
-      </w:r>
-      <w:proofErr w:type="spellEnd"/>
-      <w:r>
-        <w:t>).</w:t>
       </w:r>
     </w:p>
     <w:p>
@@ -2858,81 +2834,52 @@
           <w:numId w:val="33"/>
         </w:numPr>
         <w:rPr>
-          <w:color w:val="D5D1D1" w:themeColor="accent6" w:themeTint="66"/>
+          <w:color w:val="000000" w:themeColor="text1"/>
         </w:rPr>
       </w:pPr>
-      <w:proofErr w:type="spellStart"/>
-      <w:proofErr w:type="gramStart"/>
       <w:r>
         <w:rPr>
-          <w:color w:val="D5D1D1" w:themeColor="accent6" w:themeTint="66"/>
+          <w:color w:val="000000" w:themeColor="text1"/>
         </w:rPr>
-        <w:t>bool</w:t>
-      </w:r>
-      <w:proofErr w:type="spellEnd"/>
-      <w:proofErr w:type="gramEnd"/>
+        <w:t>bool *quit :</w:t>
+      </w:r>
       <w:r>
         <w:rPr>
-          <w:color w:val="D5D1D1" w:themeColor="accent6" w:themeTint="66"/>
+          <w:color w:val="000000" w:themeColor="text1"/>
         </w:rPr>
-        <w:t xml:space="preserve"> ***</w:t>
-      </w:r>
-      <w:proofErr w:type="spellStart"/>
-      <w:r>
+        <w:t xml:space="preserve"> Evite le deadlock lors de la fermeture du programme (après pression sur Esc).</w:t>
+      </w:r>
+    </w:p>
+    <w:p>
+      <w:pPr>
+        <w:pStyle w:val="Pardeliste"/>
+        <w:numPr>
+          <w:ilvl w:val="0"/>
+          <w:numId w:val="33"/>
+        </w:numPr>
         <w:rPr>
-          <w:color w:val="D5D1D1" w:themeColor="accent6" w:themeTint="66"/>
+          <w:color w:val="000000" w:themeColor="text1"/>
         </w:rPr>
-        <w:t>oldState</w:t>
-      </w:r>
-      <w:proofErr w:type="spellEnd"/>
+      </w:pPr>
       <w:r>
         <w:rPr>
-          <w:color w:val="D5D1D1" w:themeColor="accent6" w:themeTint="66"/>
+          <w:color w:val="000000" w:themeColor="text1"/>
         </w:rPr>
-        <w:t xml:space="preserve"> et </w:t>
-      </w:r>
-      <w:proofErr w:type="spellStart"/>
+        <w:t xml:space="preserve">bool ***oldState et bool ***actualState : </w:t>
+      </w:r>
       <w:r>
         <w:rPr>
-          <w:color w:val="D5D1D1" w:themeColor="accent6" w:themeTint="66"/>
+          <w:color w:val="000000" w:themeColor="text1"/>
         </w:rPr>
-        <w:t>bool</w:t>
-      </w:r>
-      <w:proofErr w:type="spellEnd"/>
-      <w:r>
+        <w:t>permettant de faire une inversion des tableaux  grâce au pointeurs, et non pas réécrire le nouvel état dans l’ancien.</w:t>
+      </w:r>
+    </w:p>
+    <w:p>
+      <w:pPr>
         <w:rPr>
-          <w:color w:val="D5D1D1" w:themeColor="accent6" w:themeTint="66"/>
+          <w:color w:val="000000" w:themeColor="text1"/>
         </w:rPr>
-        <w:t xml:space="preserve"> ***</w:t>
-      </w:r>
-      <w:proofErr w:type="spellStart"/>
-      <w:r>
-        <w:rPr>
-          <w:color w:val="D5D1D1" w:themeColor="accent6" w:themeTint="66"/>
-        </w:rPr>
-        <w:t>actualState</w:t>
-      </w:r>
-      <w:proofErr w:type="spellEnd"/>
-      <w:r>
-        <w:rPr>
-          <w:color w:val="D5D1D1" w:themeColor="accent6" w:themeTint="66"/>
-        </w:rPr>
-        <w:t xml:space="preserve"> : </w:t>
-      </w:r>
-      <w:r>
-        <w:rPr>
-          <w:color w:val="D5D1D1" w:themeColor="accent6" w:themeTint="66"/>
-        </w:rPr>
-        <w:t>permettant de faire une inversion des tableaux  grâce au pointeurs, et non pas réécrire le nouvel état dans l’a</w:t>
-      </w:r>
-      <w:bookmarkStart w:id="12" w:name="_GoBack"/>
-      <w:bookmarkEnd w:id="12"/>
-      <w:r>
-        <w:rPr>
-          <w:color w:val="D5D1D1" w:themeColor="accent6" w:themeTint="66"/>
-        </w:rPr>
-        <w:t>ncien.</w:t>
-      </w:r>
+      </w:pPr>
     </w:p>
     <w:p>
       <w:pPr>
@@ -2942,7 +2889,7 @@
           <w:numId w:val="32"/>
         </w:numPr>
       </w:pPr>
-      <w:bookmarkStart w:id="13" w:name="_Toc468288794"/>
+      <w:bookmarkStart w:id="13" w:name="_Toc468885950"/>
       <w:r>
         <w:t>Fonctionnement :</w:t>
       </w:r>
@@ -2961,19 +2908,13 @@
         <w:ind w:firstLine="360"/>
       </w:pPr>
       <w:r>
-        <w:t>Chaque travailleur à une plage d’action qui est bien définie. En effet, afin de répartir équitablement la charge de travail, chaque thread travailleur, prend les valeurs avec un saut du nombre de thread.  Exemple, si notre grille fait 8</w:t>
-      </w:r>
-      <w:r>
-        <w:t xml:space="preserve"> cellules</w:t>
-      </w:r>
-      <w:r>
-        <w:t xml:space="preserve"> et qu’il y a 2 travailleurs, le premier va faire la </w:t>
-      </w:r>
-      <w:r>
-        <w:t>cellule</w:t>
-      </w:r>
-      <w:r>
-        <w:t xml:space="preserve"> 1,3,5 et 7, et l’autre travailleur fait 2,4,6 et 8. Ils ont donc bien une charge équitable.</w:t>
+        <w:t xml:space="preserve">Chaque travailleur à une plage d’action qui est bien définie. En effet, afin de répartir équitablement la charge de travail, chaque thread travailleur, prend les valeurs avec un saut </w:t>
+      </w:r>
+      <w:r>
+        <w:t>défini (par le nombre de threads)</w:t>
+      </w:r>
+      <w:r>
+        <w:t xml:space="preserve">.  </w:t>
       </w:r>
     </w:p>
     <w:p>
@@ -2981,13 +2922,51 @@
         <w:ind w:firstLine="360"/>
       </w:pPr>
       <w:r>
+        <w:t>Exemple, si notre grille fait 8</w:t>
+      </w:r>
+      <w:r>
+        <w:t xml:space="preserve"> cellules</w:t>
+      </w:r>
+      <w:r>
+        <w:t xml:space="preserve"> et qu’il y a 2 travailleurs, le premier va faire la </w:t>
+      </w:r>
+      <w:r>
+        <w:t>cellule</w:t>
+      </w:r>
+      <w:r>
+        <w:t xml:space="preserve"> 1,3,5 et 7, et l’autre travailleur fait 2,4,6 et 8. Ils ont donc bien une charge équitable.</w:t>
+      </w:r>
+    </w:p>
+    <w:p>
+      <w:pPr>
+        <w:ind w:firstLine="360"/>
+      </w:pPr>
+      <w:r>
         <w:t>Chaque travailleur a pour mission de calculer le nombre de voisins</w:t>
       </w:r>
       <w:r>
-        <w:t xml:space="preserve"> que la cellule autour d’elle. Par la suite, suivant l’état précédent, il décide de l’état fu</w:t>
-      </w:r>
-      <w:r>
-        <w:t>tur et le place dans la nouvelle grille.</w:t>
+        <w:t xml:space="preserve"> que la cellule</w:t>
+      </w:r>
+      <w:r>
+        <w:t xml:space="preserve"> possède</w:t>
+      </w:r>
+      <w:r>
+        <w:t xml:space="preserve">. Par la suite, suivant l’état précédent, il </w:t>
+      </w:r>
+      <w:r>
+        <w:t xml:space="preserve">en </w:t>
+      </w:r>
+      <w:r>
+        <w:t>décide de l’état fu</w:t>
+      </w:r>
+      <w:r>
+        <w:t>tur et le place dans la nouvelle grille</w:t>
+      </w:r>
+      <w:r>
+        <w:t xml:space="preserve"> (état futur)</w:t>
+      </w:r>
+      <w:r>
+        <w:t>.</w:t>
       </w:r>
     </w:p>
     <w:p>
@@ -3003,7 +2982,7 @@
           <w:numId w:val="26"/>
         </w:numPr>
       </w:pPr>
-      <w:bookmarkStart w:id="14" w:name="_Toc468288795"/>
+      <w:bookmarkStart w:id="14" w:name="_Toc468885951"/>
       <w:r>
         <w:t xml:space="preserve">Le </w:t>
       </w:r>
@@ -3045,16 +3024,11 @@
       <w:r>
         <w:t xml:space="preserve"> fonction </w:t>
       </w:r>
-      <w:proofErr w:type="gramStart"/>
       <w:r>
         <w:t>us</w:t>
       </w:r>
       <w:r>
-        <w:t>leep(</w:t>
-      </w:r>
-      <w:proofErr w:type="gramEnd"/>
-      <w:r>
-        <w:t>),</w:t>
+        <w:t>leep(),</w:t>
       </w:r>
       <w:r>
         <w:t xml:space="preserve"> chaque valeur est ramenée dans cette unité, par exemple,</w:t>
@@ -3078,7 +3052,7 @@
         <w:t> »</w:t>
       </w:r>
       <w:r>
-        <w:t xml:space="preserve"> et qui est en micro seconde</w:t>
+        <w:t xml:space="preserve"> qui est en micro seconde</w:t>
       </w:r>
       <w:r>
         <w:t>s</w:t>
@@ -3097,6 +3071,14 @@
       </w:r>
       <w:r>
         <w:t>.</w:t>
+      </w:r>
+    </w:p>
+    <w:p>
+      <w:pPr>
+        <w:ind w:firstLine="360"/>
+      </w:pPr>
+      <w:r>
+        <w:t>Enfin lors de la fin du programme, un affichage du temps d’exécution est effectué dans la ligne de commande.</w:t>
       </w:r>
     </w:p>
     <w:p/>
@@ -3108,7 +3090,7 @@
           <w:numId w:val="26"/>
         </w:numPr>
       </w:pPr>
-      <w:bookmarkStart w:id="15" w:name="_Toc468288796"/>
+      <w:bookmarkStart w:id="15" w:name="_Toc468885952"/>
       <w:r>
         <w:t>Conclusion :</w:t>
       </w:r>
@@ -3123,13 +3105,27 @@
       </w:pPr>
     </w:p>
     <w:p>
-      <w:proofErr w:type="gramStart"/>
-      <w:r>
-        <w:t>c</w:t>
-      </w:r>
-      <w:proofErr w:type="gramEnd"/>
+      <w:pPr>
+        <w:ind w:firstLine="360"/>
+      </w:pPr>
+      <w:r>
+        <w:t>Nous avons pu observer que la librairie SDL, n’est pas entièrement prévue pour être en multithread et doit par conséquent être adapté, ce qui n’est pas toujours flagrant au premier abord. En effet, suivant les machines, des erreurs peuvent apparaître ou non</w:t>
+      </w:r>
+      <w:r>
+        <w:t xml:space="preserve"> (cas des machines de l’école)</w:t>
+      </w:r>
+      <w:r>
+        <w:t>.</w:t>
+      </w:r>
     </w:p>
-    <w:p/>
+    <w:p>
+      <w:pPr>
+        <w:ind w:firstLine="360"/>
+      </w:pPr>
+      <w:r>
+        <w:t>Le principe du programme étant le même que celui du password cracker, la programmation a été plus simple, et l’ajout des barrières permettant la synchronisation des threads, par attente passive.</w:t>
+      </w:r>
+    </w:p>
     <w:sectPr>
       <w:headerReference w:type="even" r:id="rId21"/>
       <w:headerReference w:type="default" r:id="rId22"/>
@@ -3234,7 +3230,7 @@
         <w:sz w:val="24"/>
         <w:szCs w:val="24"/>
       </w:rPr>
-      <w:t>3</w:t>
+      <w:t>1</w:t>
     </w:r>
     <w:r>
       <w:rPr>
@@ -5920,6 +5916,7 @@
   <w:style w:type="character" w:default="1" w:styleId="Policepardfaut">
     <w:name w:val="Default Paragraph Font"/>
     <w:uiPriority w:val="1"/>
+    <w:semiHidden/>
     <w:unhideWhenUsed/>
   </w:style>
   <w:style w:type="table" w:default="1" w:styleId="TableauNormal">
@@ -7952,6 +7949,13 @@
         </dgm:presLayoutVars>
       </dgm:prSet>
       <dgm:spPr/>
+      <dgm:t>
+        <a:bodyPr/>
+        <a:lstStyle/>
+        <a:p>
+          <a:endParaRPr lang="fr-FR"/>
+        </a:p>
+      </dgm:t>
     </dgm:pt>
     <dgm:pt modelId="{6078CA9A-FE48-7341-8A52-BA7C9FD9C14B}" type="pres">
       <dgm:prSet presAssocID="{72AD0D18-CFB0-EF43-81BF-54D0D53D5539}" presName="root1" presStyleCnt="0"/>
@@ -7979,10 +7983,24 @@
     <dgm:pt modelId="{A71F6A7A-4A3F-004D-9D12-DD102C519B99}" type="pres">
       <dgm:prSet presAssocID="{2FAD1563-951B-CB4A-A304-0BD8B6AB6546}" presName="conn2-1" presStyleLbl="parChTrans1D2" presStyleIdx="0" presStyleCnt="1"/>
       <dgm:spPr/>
+      <dgm:t>
+        <a:bodyPr/>
+        <a:lstStyle/>
+        <a:p>
+          <a:endParaRPr lang="fr-FR"/>
+        </a:p>
+      </dgm:t>
     </dgm:pt>
     <dgm:pt modelId="{DD4844C2-CA8F-5E45-BDE9-A43EE6AF892E}" type="pres">
       <dgm:prSet presAssocID="{2FAD1563-951B-CB4A-A304-0BD8B6AB6546}" presName="connTx" presStyleLbl="parChTrans1D2" presStyleIdx="0" presStyleCnt="1"/>
       <dgm:spPr/>
+      <dgm:t>
+        <a:bodyPr/>
+        <a:lstStyle/>
+        <a:p>
+          <a:endParaRPr lang="fr-FR"/>
+        </a:p>
+      </dgm:t>
     </dgm:pt>
     <dgm:pt modelId="{9C4F3F1E-7BAA-DF4F-9ECD-49ACFDF015C4}" type="pres">
       <dgm:prSet presAssocID="{4DFB461B-C991-EA4A-B7AB-D8F836125250}" presName="root2" presStyleCnt="0"/>
@@ -8010,10 +8028,24 @@
     <dgm:pt modelId="{5B42A25D-4517-3B49-97F6-1D1897099989}" type="pres">
       <dgm:prSet presAssocID="{CABFC40A-62E3-2143-B21A-32FA175BA207}" presName="conn2-1" presStyleLbl="parChTrans1D3" presStyleIdx="0" presStyleCnt="3"/>
       <dgm:spPr/>
+      <dgm:t>
+        <a:bodyPr/>
+        <a:lstStyle/>
+        <a:p>
+          <a:endParaRPr lang="fr-FR"/>
+        </a:p>
+      </dgm:t>
     </dgm:pt>
     <dgm:pt modelId="{1091471E-2C2D-8C4E-A2E6-642DAFBE6FC5}" type="pres">
       <dgm:prSet presAssocID="{CABFC40A-62E3-2143-B21A-32FA175BA207}" presName="connTx" presStyleLbl="parChTrans1D3" presStyleIdx="0" presStyleCnt="3"/>
       <dgm:spPr/>
+      <dgm:t>
+        <a:bodyPr/>
+        <a:lstStyle/>
+        <a:p>
+          <a:endParaRPr lang="fr-FR"/>
+        </a:p>
+      </dgm:t>
     </dgm:pt>
     <dgm:pt modelId="{485186DB-CD77-424B-8112-E10CAE22A57D}" type="pres">
       <dgm:prSet presAssocID="{DBB7EBF0-916A-D049-BEDB-CFD22CF81B64}" presName="root2" presStyleCnt="0"/>
@@ -8041,10 +8073,24 @@
     <dgm:pt modelId="{43C7159F-A026-DE41-804C-DC7F46CB8FB9}" type="pres">
       <dgm:prSet presAssocID="{8B0C6FB2-D4C4-534C-8BD5-92D2324E692E}" presName="conn2-1" presStyleLbl="parChTrans1D4" presStyleIdx="0" presStyleCnt="3"/>
       <dgm:spPr/>
+      <dgm:t>
+        <a:bodyPr/>
+        <a:lstStyle/>
+        <a:p>
+          <a:endParaRPr lang="fr-FR"/>
+        </a:p>
+      </dgm:t>
     </dgm:pt>
     <dgm:pt modelId="{E7F66A68-F057-2443-BD7E-475EA98195ED}" type="pres">
       <dgm:prSet presAssocID="{8B0C6FB2-D4C4-534C-8BD5-92D2324E692E}" presName="connTx" presStyleLbl="parChTrans1D4" presStyleIdx="0" presStyleCnt="3"/>
       <dgm:spPr/>
+      <dgm:t>
+        <a:bodyPr/>
+        <a:lstStyle/>
+        <a:p>
+          <a:endParaRPr lang="fr-FR"/>
+        </a:p>
+      </dgm:t>
     </dgm:pt>
     <dgm:pt modelId="{AFDE0227-3F35-CB4A-A274-E4E732CB2150}" type="pres">
       <dgm:prSet presAssocID="{B71D40D8-A232-8E4E-B966-542D394B10BA}" presName="root2" presStyleCnt="0"/>
@@ -8072,10 +8118,24 @@
     <dgm:pt modelId="{B3389DC5-16E8-BB46-9235-9536E2A3D0A0}" type="pres">
       <dgm:prSet presAssocID="{A3F31DA0-FE34-A240-8624-2EFED36483D2}" presName="conn2-1" presStyleLbl="parChTrans1D3" presStyleIdx="1" presStyleCnt="3"/>
       <dgm:spPr/>
+      <dgm:t>
+        <a:bodyPr/>
+        <a:lstStyle/>
+        <a:p>
+          <a:endParaRPr lang="fr-FR"/>
+        </a:p>
+      </dgm:t>
     </dgm:pt>
     <dgm:pt modelId="{EA53951F-9359-CD46-9695-2F06CF00C3C0}" type="pres">
       <dgm:prSet presAssocID="{A3F31DA0-FE34-A240-8624-2EFED36483D2}" presName="connTx" presStyleLbl="parChTrans1D3" presStyleIdx="1" presStyleCnt="3"/>
       <dgm:spPr/>
+      <dgm:t>
+        <a:bodyPr/>
+        <a:lstStyle/>
+        <a:p>
+          <a:endParaRPr lang="fr-FR"/>
+        </a:p>
+      </dgm:t>
     </dgm:pt>
     <dgm:pt modelId="{4A44DB1E-86A9-A442-9519-3659AFC1FDDA}" type="pres">
       <dgm:prSet presAssocID="{A5F3BBD3-E602-D84E-AD38-EBD9F1C1B409}" presName="root2" presStyleCnt="0"/>
@@ -8103,10 +8163,24 @@
     <dgm:pt modelId="{53ECA105-803B-1F4D-A588-6EA2F8A16ED8}" type="pres">
       <dgm:prSet presAssocID="{EA2DE364-29A8-F740-8A4D-B08BFD057984}" presName="conn2-1" presStyleLbl="parChTrans1D3" presStyleIdx="2" presStyleCnt="3"/>
       <dgm:spPr/>
+      <dgm:t>
+        <a:bodyPr/>
+        <a:lstStyle/>
+        <a:p>
+          <a:endParaRPr lang="fr-FR"/>
+        </a:p>
+      </dgm:t>
     </dgm:pt>
     <dgm:pt modelId="{233CD54F-16B7-804D-A2AD-CA490300BE2F}" type="pres">
       <dgm:prSet presAssocID="{EA2DE364-29A8-F740-8A4D-B08BFD057984}" presName="connTx" presStyleLbl="parChTrans1D3" presStyleIdx="2" presStyleCnt="3"/>
       <dgm:spPr/>
+      <dgm:t>
+        <a:bodyPr/>
+        <a:lstStyle/>
+        <a:p>
+          <a:endParaRPr lang="fr-FR"/>
+        </a:p>
+      </dgm:t>
     </dgm:pt>
     <dgm:pt modelId="{7EAFB4CB-4576-724E-8963-483E4A8B288A}" type="pres">
       <dgm:prSet presAssocID="{63E79D00-72B9-624D-B2EC-A216AC0FE7C7}" presName="root2" presStyleCnt="0"/>
@@ -8134,10 +8208,24 @@
     <dgm:pt modelId="{516AA8BD-51CB-5D47-A428-A444067783F6}" type="pres">
       <dgm:prSet presAssocID="{1D4786F6-5FA4-B14A-AF7F-44A9F1BC305C}" presName="conn2-1" presStyleLbl="parChTrans1D4" presStyleIdx="1" presStyleCnt="3"/>
       <dgm:spPr/>
+      <dgm:t>
+        <a:bodyPr/>
+        <a:lstStyle/>
+        <a:p>
+          <a:endParaRPr lang="fr-FR"/>
+        </a:p>
+      </dgm:t>
     </dgm:pt>
     <dgm:pt modelId="{8AF927F7-0630-4A4B-8A73-93AE43B91D00}" type="pres">
       <dgm:prSet presAssocID="{1D4786F6-5FA4-B14A-AF7F-44A9F1BC305C}" presName="connTx" presStyleLbl="parChTrans1D4" presStyleIdx="1" presStyleCnt="3"/>
       <dgm:spPr/>
+      <dgm:t>
+        <a:bodyPr/>
+        <a:lstStyle/>
+        <a:p>
+          <a:endParaRPr lang="fr-FR"/>
+        </a:p>
+      </dgm:t>
     </dgm:pt>
     <dgm:pt modelId="{9BBD1ACD-46B3-8543-B014-0BEBA4CA6302}" type="pres">
       <dgm:prSet presAssocID="{DAC79874-9CA9-5741-9495-4D8F9E3AE331}" presName="root2" presStyleCnt="0"/>
@@ -8165,10 +8253,24 @@
     <dgm:pt modelId="{A7D13FAB-D67C-1640-84B3-B94526837380}" type="pres">
       <dgm:prSet presAssocID="{55CD23E7-F250-8E47-8E97-245D804F32B8}" presName="conn2-1" presStyleLbl="parChTrans1D4" presStyleIdx="2" presStyleCnt="3"/>
       <dgm:spPr/>
+      <dgm:t>
+        <a:bodyPr/>
+        <a:lstStyle/>
+        <a:p>
+          <a:endParaRPr lang="fr-FR"/>
+        </a:p>
+      </dgm:t>
     </dgm:pt>
     <dgm:pt modelId="{0145B2DC-3A81-4048-A957-DCEB150F1E97}" type="pres">
       <dgm:prSet presAssocID="{55CD23E7-F250-8E47-8E97-245D804F32B8}" presName="connTx" presStyleLbl="parChTrans1D4" presStyleIdx="2" presStyleCnt="3"/>
       <dgm:spPr/>
+      <dgm:t>
+        <a:bodyPr/>
+        <a:lstStyle/>
+        <a:p>
+          <a:endParaRPr lang="fr-FR"/>
+        </a:p>
+      </dgm:t>
     </dgm:pt>
     <dgm:pt modelId="{EFDE99E8-A0F8-0B4E-A756-B8CBD4D4F8AD}" type="pres">
       <dgm:prSet presAssocID="{3FCE8609-AB4C-CD4C-8D15-D318F0A4B558}" presName="root2" presStyleCnt="0"/>
@@ -8181,6 +8283,13 @@
         </dgm:presLayoutVars>
       </dgm:prSet>
       <dgm:spPr/>
+      <dgm:t>
+        <a:bodyPr/>
+        <a:lstStyle/>
+        <a:p>
+          <a:endParaRPr lang="fr-FR"/>
+        </a:p>
+      </dgm:t>
     </dgm:pt>
     <dgm:pt modelId="{E2E21BF2-8782-1245-9537-0C3EC95A95E9}" type="pres">
       <dgm:prSet presAssocID="{3FCE8609-AB4C-CD4C-8D15-D318F0A4B558}" presName="level3hierChild" presStyleCnt="0"/>
@@ -8189,74 +8298,74 @@
   </dgm:ptLst>
   <dgm:cxnLst>
     <dgm:cxn modelId="{DC5C29BA-482C-5143-B8AB-03D2E27D2B30}" srcId="{63E79D00-72B9-624D-B2EC-A216AC0FE7C7}" destId="{DAC79874-9CA9-5741-9495-4D8F9E3AE331}" srcOrd="0" destOrd="0" parTransId="{1D4786F6-5FA4-B14A-AF7F-44A9F1BC305C}" sibTransId="{350BDFE6-5778-5C47-99DA-CC5FC7B58C30}"/>
-    <dgm:cxn modelId="{42BEF3E8-16EB-944B-A993-FC314F23B4BF}" type="presOf" srcId="{8B0C6FB2-D4C4-534C-8BD5-92D2324E692E}" destId="{E7F66A68-F057-2443-BD7E-475EA98195ED}" srcOrd="1" destOrd="0" presId="urn:microsoft.com/office/officeart/2005/8/layout/hierarchy2"/>
-    <dgm:cxn modelId="{E3478E9A-6C13-8047-B986-B9E5D28E817A}" type="presOf" srcId="{CABFC40A-62E3-2143-B21A-32FA175BA207}" destId="{1091471E-2C2D-8C4E-A2E6-642DAFBE6FC5}" srcOrd="1" destOrd="0" presId="urn:microsoft.com/office/officeart/2005/8/layout/hierarchy2"/>
     <dgm:cxn modelId="{181BBE31-65A5-1042-92B1-0A798402D475}" srcId="{63E79D00-72B9-624D-B2EC-A216AC0FE7C7}" destId="{3FCE8609-AB4C-CD4C-8D15-D318F0A4B558}" srcOrd="1" destOrd="0" parTransId="{55CD23E7-F250-8E47-8E97-245D804F32B8}" sibTransId="{BBA62E37-2D10-C446-B94C-1FA1FF807590}"/>
-    <dgm:cxn modelId="{525604D2-42B8-9243-8080-C4F0CF08F2CE}" type="presOf" srcId="{55CD23E7-F250-8E47-8E97-245D804F32B8}" destId="{A7D13FAB-D67C-1640-84B3-B94526837380}" srcOrd="0" destOrd="0" presId="urn:microsoft.com/office/officeart/2005/8/layout/hierarchy2"/>
-    <dgm:cxn modelId="{B0968F4C-0F6C-1D41-A5A2-8BEDB0221C12}" type="presOf" srcId="{DA148BB7-E54F-E542-935B-9069B9107E94}" destId="{D0A43E8D-0345-E949-9002-5FFD6BE7C4D2}" srcOrd="0" destOrd="0" presId="urn:microsoft.com/office/officeart/2005/8/layout/hierarchy2"/>
-    <dgm:cxn modelId="{D4C70CA6-80FE-874D-A707-321D0852CDA6}" type="presOf" srcId="{DAC79874-9CA9-5741-9495-4D8F9E3AE331}" destId="{D46298BB-E1EE-534C-94D2-195E26E344C2}" srcOrd="0" destOrd="0" presId="urn:microsoft.com/office/officeart/2005/8/layout/hierarchy2"/>
+    <dgm:cxn modelId="{3AEFBD5E-620F-7745-BA15-9C5CE19E9C67}" type="presOf" srcId="{2FAD1563-951B-CB4A-A304-0BD8B6AB6546}" destId="{DD4844C2-CA8F-5E45-BDE9-A43EE6AF892E}" srcOrd="1" destOrd="0" presId="urn:microsoft.com/office/officeart/2005/8/layout/hierarchy2"/>
+    <dgm:cxn modelId="{292A2F29-98D2-DB4A-AB05-A2AB581F9143}" type="presOf" srcId="{2FAD1563-951B-CB4A-A304-0BD8B6AB6546}" destId="{A71F6A7A-4A3F-004D-9D12-DD102C519B99}" srcOrd="0" destOrd="0" presId="urn:microsoft.com/office/officeart/2005/8/layout/hierarchy2"/>
+    <dgm:cxn modelId="{DB829B72-CA66-EB41-ADF7-16E733EF135D}" type="presOf" srcId="{3FCE8609-AB4C-CD4C-8D15-D318F0A4B558}" destId="{EBCC44A0-CF93-9B4F-81EB-08B4B49735A4}" srcOrd="0" destOrd="0" presId="urn:microsoft.com/office/officeart/2005/8/layout/hierarchy2"/>
+    <dgm:cxn modelId="{0934148E-B089-3441-9356-D0CD8F394F4D}" type="presOf" srcId="{A5F3BBD3-E602-D84E-AD38-EBD9F1C1B409}" destId="{CC38EA83-87EA-6047-899F-F8EF970F5C2E}" srcOrd="0" destOrd="0" presId="urn:microsoft.com/office/officeart/2005/8/layout/hierarchy2"/>
     <dgm:cxn modelId="{AE5D7FA8-E0A5-9B44-BEF9-F74F318ED31C}" srcId="{4DFB461B-C991-EA4A-B7AB-D8F836125250}" destId="{63E79D00-72B9-624D-B2EC-A216AC0FE7C7}" srcOrd="2" destOrd="0" parTransId="{EA2DE364-29A8-F740-8A4D-B08BFD057984}" sibTransId="{E2A61CFD-2051-D44D-A5F8-2057D49F677A}"/>
-    <dgm:cxn modelId="{D645C0F4-19DE-D446-9FB6-D70725E15B8B}" type="presOf" srcId="{72AD0D18-CFB0-EF43-81BF-54D0D53D5539}" destId="{A1459720-D602-D241-90BB-170BDE1936F7}" srcOrd="0" destOrd="0" presId="urn:microsoft.com/office/officeart/2005/8/layout/hierarchy2"/>
-    <dgm:cxn modelId="{C0A4340E-7AFA-5142-9E8B-6F04EE75C989}" type="presOf" srcId="{2FAD1563-951B-CB4A-A304-0BD8B6AB6546}" destId="{A71F6A7A-4A3F-004D-9D12-DD102C519B99}" srcOrd="0" destOrd="0" presId="urn:microsoft.com/office/officeart/2005/8/layout/hierarchy2"/>
-    <dgm:cxn modelId="{80E2BFBE-92C9-1F4D-A8F8-EC4C3986B021}" type="presOf" srcId="{1D4786F6-5FA4-B14A-AF7F-44A9F1BC305C}" destId="{516AA8BD-51CB-5D47-A428-A444067783F6}" srcOrd="0" destOrd="0" presId="urn:microsoft.com/office/officeart/2005/8/layout/hierarchy2"/>
-    <dgm:cxn modelId="{3DAF8C13-86B5-7C44-8C7B-8DED3F1B1830}" type="presOf" srcId="{3FCE8609-AB4C-CD4C-8D15-D318F0A4B558}" destId="{EBCC44A0-CF93-9B4F-81EB-08B4B49735A4}" srcOrd="0" destOrd="0" presId="urn:microsoft.com/office/officeart/2005/8/layout/hierarchy2"/>
+    <dgm:cxn modelId="{13288554-9E4F-1845-969F-756BCF8F0167}" type="presOf" srcId="{A3F31DA0-FE34-A240-8624-2EFED36483D2}" destId="{EA53951F-9359-CD46-9695-2F06CF00C3C0}" srcOrd="1" destOrd="0" presId="urn:microsoft.com/office/officeart/2005/8/layout/hierarchy2"/>
+    <dgm:cxn modelId="{07B122D6-D5A7-5946-9125-E78BF352FF3A}" type="presOf" srcId="{DA148BB7-E54F-E542-935B-9069B9107E94}" destId="{D0A43E8D-0345-E949-9002-5FFD6BE7C4D2}" srcOrd="0" destOrd="0" presId="urn:microsoft.com/office/officeart/2005/8/layout/hierarchy2"/>
     <dgm:cxn modelId="{0C09B639-1276-0F4C-BF01-20A60D9BF0D0}" srcId="{4DFB461B-C991-EA4A-B7AB-D8F836125250}" destId="{A5F3BBD3-E602-D84E-AD38-EBD9F1C1B409}" srcOrd="1" destOrd="0" parTransId="{A3F31DA0-FE34-A240-8624-2EFED36483D2}" sibTransId="{4DB97174-6509-3E47-9DE5-17CC0C0B9D8C}"/>
+    <dgm:cxn modelId="{B0C0AFD0-32B5-F74C-AD25-2CD75CB2ED1C}" type="presOf" srcId="{B71D40D8-A232-8E4E-B966-542D394B10BA}" destId="{FF2FD010-46F1-5A48-BAB5-F58E592156C1}" srcOrd="0" destOrd="0" presId="urn:microsoft.com/office/officeart/2005/8/layout/hierarchy2"/>
     <dgm:cxn modelId="{3B6C1591-D45E-1C49-B22E-3A9034AD2D7A}" srcId="{4DFB461B-C991-EA4A-B7AB-D8F836125250}" destId="{DBB7EBF0-916A-D049-BEDB-CFD22CF81B64}" srcOrd="0" destOrd="0" parTransId="{CABFC40A-62E3-2143-B21A-32FA175BA207}" sibTransId="{78482A55-7578-EA49-9BAC-4E3FAE44384B}"/>
-    <dgm:cxn modelId="{A4A675FD-3034-5645-9748-88798E34223E}" type="presOf" srcId="{EA2DE364-29A8-F740-8A4D-B08BFD057984}" destId="{233CD54F-16B7-804D-A2AD-CA490300BE2F}" srcOrd="1" destOrd="0" presId="urn:microsoft.com/office/officeart/2005/8/layout/hierarchy2"/>
-    <dgm:cxn modelId="{1C4F75A9-4DCA-754C-A54F-729ED0B8E48D}" type="presOf" srcId="{DBB7EBF0-916A-D049-BEDB-CFD22CF81B64}" destId="{237B8657-2763-D845-8E61-BA5FE64FF7B6}" srcOrd="0" destOrd="0" presId="urn:microsoft.com/office/officeart/2005/8/layout/hierarchy2"/>
-    <dgm:cxn modelId="{877AB6EC-1D7D-634E-B1A9-867980DCBE19}" type="presOf" srcId="{B71D40D8-A232-8E4E-B966-542D394B10BA}" destId="{FF2FD010-46F1-5A48-BAB5-F58E592156C1}" srcOrd="0" destOrd="0" presId="urn:microsoft.com/office/officeart/2005/8/layout/hierarchy2"/>
-    <dgm:cxn modelId="{1D7299DD-7BD8-C446-A3D9-1092A9B317D0}" type="presOf" srcId="{55CD23E7-F250-8E47-8E97-245D804F32B8}" destId="{0145B2DC-3A81-4048-A957-DCEB150F1E97}" srcOrd="1" destOrd="0" presId="urn:microsoft.com/office/officeart/2005/8/layout/hierarchy2"/>
-    <dgm:cxn modelId="{275C2DDB-E81F-7940-9B38-B30CF84D1962}" type="presOf" srcId="{EA2DE364-29A8-F740-8A4D-B08BFD057984}" destId="{53ECA105-803B-1F4D-A588-6EA2F8A16ED8}" srcOrd="0" destOrd="0" presId="urn:microsoft.com/office/officeart/2005/8/layout/hierarchy2"/>
-    <dgm:cxn modelId="{EC913794-460B-5D4C-B36B-A0659AB4AC43}" type="presOf" srcId="{1D4786F6-5FA4-B14A-AF7F-44A9F1BC305C}" destId="{8AF927F7-0630-4A4B-8A73-93AE43B91D00}" srcOrd="1" destOrd="0" presId="urn:microsoft.com/office/officeart/2005/8/layout/hierarchy2"/>
-    <dgm:cxn modelId="{58DDEC1D-16B7-4040-974E-A2FB6AC7F182}" type="presOf" srcId="{A3F31DA0-FE34-A240-8624-2EFED36483D2}" destId="{EA53951F-9359-CD46-9695-2F06CF00C3C0}" srcOrd="1" destOrd="0" presId="urn:microsoft.com/office/officeart/2005/8/layout/hierarchy2"/>
-    <dgm:cxn modelId="{005467F7-D4E8-804F-8FF7-C87F05862397}" type="presOf" srcId="{A5F3BBD3-E602-D84E-AD38-EBD9F1C1B409}" destId="{CC38EA83-87EA-6047-899F-F8EF970F5C2E}" srcOrd="0" destOrd="0" presId="urn:microsoft.com/office/officeart/2005/8/layout/hierarchy2"/>
+    <dgm:cxn modelId="{F12D8803-532F-534B-B3DC-F1EE6F756803}" type="presOf" srcId="{CABFC40A-62E3-2143-B21A-32FA175BA207}" destId="{1091471E-2C2D-8C4E-A2E6-642DAFBE6FC5}" srcOrd="1" destOrd="0" presId="urn:microsoft.com/office/officeart/2005/8/layout/hierarchy2"/>
+    <dgm:cxn modelId="{43AECA00-415C-884B-98C6-E8F4C56D8871}" type="presOf" srcId="{CABFC40A-62E3-2143-B21A-32FA175BA207}" destId="{5B42A25D-4517-3B49-97F6-1D1897099989}" srcOrd="0" destOrd="0" presId="urn:microsoft.com/office/officeart/2005/8/layout/hierarchy2"/>
+    <dgm:cxn modelId="{25F95C75-AFB0-9F48-AEDB-F522D38C8386}" type="presOf" srcId="{72AD0D18-CFB0-EF43-81BF-54D0D53D5539}" destId="{A1459720-D602-D241-90BB-170BDE1936F7}" srcOrd="0" destOrd="0" presId="urn:microsoft.com/office/officeart/2005/8/layout/hierarchy2"/>
+    <dgm:cxn modelId="{F4D4F2E4-FFDC-114E-B3D7-7BCBF02247F2}" type="presOf" srcId="{63E79D00-72B9-624D-B2EC-A216AC0FE7C7}" destId="{DC6F9232-FBA7-B24B-BF0D-8F69D29A8B14}" srcOrd="0" destOrd="0" presId="urn:microsoft.com/office/officeart/2005/8/layout/hierarchy2"/>
+    <dgm:cxn modelId="{5D10B030-1B71-E143-A096-31F827FE0CEC}" type="presOf" srcId="{1D4786F6-5FA4-B14A-AF7F-44A9F1BC305C}" destId="{516AA8BD-51CB-5D47-A428-A444067783F6}" srcOrd="0" destOrd="0" presId="urn:microsoft.com/office/officeart/2005/8/layout/hierarchy2"/>
+    <dgm:cxn modelId="{B58CF9FD-93AA-C34E-9DB0-D0E21D17976A}" type="presOf" srcId="{DAC79874-9CA9-5741-9495-4D8F9E3AE331}" destId="{D46298BB-E1EE-534C-94D2-195E26E344C2}" srcOrd="0" destOrd="0" presId="urn:microsoft.com/office/officeart/2005/8/layout/hierarchy2"/>
+    <dgm:cxn modelId="{1F4B42A2-3D4B-BB4D-8C28-602EF5C822AD}" type="presOf" srcId="{EA2DE364-29A8-F740-8A4D-B08BFD057984}" destId="{233CD54F-16B7-804D-A2AD-CA490300BE2F}" srcOrd="1" destOrd="0" presId="urn:microsoft.com/office/officeart/2005/8/layout/hierarchy2"/>
     <dgm:cxn modelId="{5A22ED7B-D7BC-A446-8FE5-5401FFE3E430}" srcId="{DA148BB7-E54F-E542-935B-9069B9107E94}" destId="{72AD0D18-CFB0-EF43-81BF-54D0D53D5539}" srcOrd="0" destOrd="0" parTransId="{1A3CDF6C-B1CB-964D-A5FB-D7DD97F8F438}" sibTransId="{31457218-9127-3D41-801D-8B6C237FA55F}"/>
-    <dgm:cxn modelId="{725AC8AA-3E69-3E44-BF39-63D955E7D22E}" type="presOf" srcId="{8B0C6FB2-D4C4-534C-8BD5-92D2324E692E}" destId="{43C7159F-A026-DE41-804C-DC7F46CB8FB9}" srcOrd="0" destOrd="0" presId="urn:microsoft.com/office/officeart/2005/8/layout/hierarchy2"/>
-    <dgm:cxn modelId="{D0F5CE1E-DB6A-474B-BBFF-58DEA30303AC}" type="presOf" srcId="{2FAD1563-951B-CB4A-A304-0BD8B6AB6546}" destId="{DD4844C2-CA8F-5E45-BDE9-A43EE6AF892E}" srcOrd="1" destOrd="0" presId="urn:microsoft.com/office/officeart/2005/8/layout/hierarchy2"/>
+    <dgm:cxn modelId="{FFB6886D-D015-F94C-A172-864F65C78B82}" type="presOf" srcId="{EA2DE364-29A8-F740-8A4D-B08BFD057984}" destId="{53ECA105-803B-1F4D-A588-6EA2F8A16ED8}" srcOrd="0" destOrd="0" presId="urn:microsoft.com/office/officeart/2005/8/layout/hierarchy2"/>
+    <dgm:cxn modelId="{461B8D33-04E1-D345-BD85-3D9367AC8857}" type="presOf" srcId="{1D4786F6-5FA4-B14A-AF7F-44A9F1BC305C}" destId="{8AF927F7-0630-4A4B-8A73-93AE43B91D00}" srcOrd="1" destOrd="0" presId="urn:microsoft.com/office/officeart/2005/8/layout/hierarchy2"/>
     <dgm:cxn modelId="{83194EE2-1A5F-014A-B494-581F6D4C380A}" srcId="{72AD0D18-CFB0-EF43-81BF-54D0D53D5539}" destId="{4DFB461B-C991-EA4A-B7AB-D8F836125250}" srcOrd="0" destOrd="0" parTransId="{2FAD1563-951B-CB4A-A304-0BD8B6AB6546}" sibTransId="{7B886432-72FA-CB40-B08E-428A7E70173C}"/>
-    <dgm:cxn modelId="{9F9514E5-22FA-4349-B4CF-6DC1A7FA0A23}" type="presOf" srcId="{4DFB461B-C991-EA4A-B7AB-D8F836125250}" destId="{84D19165-4879-3743-836E-5D1519F6D076}" srcOrd="0" destOrd="0" presId="urn:microsoft.com/office/officeart/2005/8/layout/hierarchy2"/>
-    <dgm:cxn modelId="{0B4111D9-FB13-5844-BC73-7715EE3F5EA9}" type="presOf" srcId="{63E79D00-72B9-624D-B2EC-A216AC0FE7C7}" destId="{DC6F9232-FBA7-B24B-BF0D-8F69D29A8B14}" srcOrd="0" destOrd="0" presId="urn:microsoft.com/office/officeart/2005/8/layout/hierarchy2"/>
-    <dgm:cxn modelId="{EAF9E90E-7D29-C249-A13C-49B6A8429F2C}" type="presOf" srcId="{CABFC40A-62E3-2143-B21A-32FA175BA207}" destId="{5B42A25D-4517-3B49-97F6-1D1897099989}" srcOrd="0" destOrd="0" presId="urn:microsoft.com/office/officeart/2005/8/layout/hierarchy2"/>
+    <dgm:cxn modelId="{E6002E0D-FB3A-EB4A-990C-E6F4775520A4}" type="presOf" srcId="{A3F31DA0-FE34-A240-8624-2EFED36483D2}" destId="{B3389DC5-16E8-BB46-9235-9536E2A3D0A0}" srcOrd="0" destOrd="0" presId="urn:microsoft.com/office/officeart/2005/8/layout/hierarchy2"/>
+    <dgm:cxn modelId="{D91B39E0-09EF-B345-AF28-B2939030D7F7}" type="presOf" srcId="{55CD23E7-F250-8E47-8E97-245D804F32B8}" destId="{0145B2DC-3A81-4048-A957-DCEB150F1E97}" srcOrd="1" destOrd="0" presId="urn:microsoft.com/office/officeart/2005/8/layout/hierarchy2"/>
+    <dgm:cxn modelId="{0557397E-06C6-7B4C-8A14-5CD8E72FFCE3}" type="presOf" srcId="{8B0C6FB2-D4C4-534C-8BD5-92D2324E692E}" destId="{43C7159F-A026-DE41-804C-DC7F46CB8FB9}" srcOrd="0" destOrd="0" presId="urn:microsoft.com/office/officeart/2005/8/layout/hierarchy2"/>
+    <dgm:cxn modelId="{5D587CEC-E11D-3C4D-BC93-F756A61F5544}" type="presOf" srcId="{4DFB461B-C991-EA4A-B7AB-D8F836125250}" destId="{84D19165-4879-3743-836E-5D1519F6D076}" srcOrd="0" destOrd="0" presId="urn:microsoft.com/office/officeart/2005/8/layout/hierarchy2"/>
     <dgm:cxn modelId="{721B0279-B0D3-2742-9889-B6340208B410}" srcId="{DBB7EBF0-916A-D049-BEDB-CFD22CF81B64}" destId="{B71D40D8-A232-8E4E-B966-542D394B10BA}" srcOrd="0" destOrd="0" parTransId="{8B0C6FB2-D4C4-534C-8BD5-92D2324E692E}" sibTransId="{3373C9E0-EB58-B043-98B4-1497EA5BA72D}"/>
-    <dgm:cxn modelId="{960CC071-3DE2-5042-A565-2B67A4426404}" type="presOf" srcId="{A3F31DA0-FE34-A240-8624-2EFED36483D2}" destId="{B3389DC5-16E8-BB46-9235-9536E2A3D0A0}" srcOrd="0" destOrd="0" presId="urn:microsoft.com/office/officeart/2005/8/layout/hierarchy2"/>
-    <dgm:cxn modelId="{12609273-D63D-7C4D-B498-643191341832}" type="presParOf" srcId="{D0A43E8D-0345-E949-9002-5FFD6BE7C4D2}" destId="{6078CA9A-FE48-7341-8A52-BA7C9FD9C14B}" srcOrd="0" destOrd="0" presId="urn:microsoft.com/office/officeart/2005/8/layout/hierarchy2"/>
-    <dgm:cxn modelId="{30EA73E6-27F5-4E46-AEA5-6835E0907C52}" type="presParOf" srcId="{6078CA9A-FE48-7341-8A52-BA7C9FD9C14B}" destId="{A1459720-D602-D241-90BB-170BDE1936F7}" srcOrd="0" destOrd="0" presId="urn:microsoft.com/office/officeart/2005/8/layout/hierarchy2"/>
-    <dgm:cxn modelId="{443509B7-EE24-4647-A977-8F68C9251D74}" type="presParOf" srcId="{6078CA9A-FE48-7341-8A52-BA7C9FD9C14B}" destId="{A638DF68-3C35-0448-969A-333AEA495BA8}" srcOrd="1" destOrd="0" presId="urn:microsoft.com/office/officeart/2005/8/layout/hierarchy2"/>
-    <dgm:cxn modelId="{7D38ACB8-5DAA-284E-9FB1-5850319DE439}" type="presParOf" srcId="{A638DF68-3C35-0448-969A-333AEA495BA8}" destId="{A71F6A7A-4A3F-004D-9D12-DD102C519B99}" srcOrd="0" destOrd="0" presId="urn:microsoft.com/office/officeart/2005/8/layout/hierarchy2"/>
-    <dgm:cxn modelId="{1646D236-E83D-7644-AD39-A03043ECD623}" type="presParOf" srcId="{A71F6A7A-4A3F-004D-9D12-DD102C519B99}" destId="{DD4844C2-CA8F-5E45-BDE9-A43EE6AF892E}" srcOrd="0" destOrd="0" presId="urn:microsoft.com/office/officeart/2005/8/layout/hierarchy2"/>
-    <dgm:cxn modelId="{8B3382B3-7C8A-6847-8AE1-D720DB55C76C}" type="presParOf" srcId="{A638DF68-3C35-0448-969A-333AEA495BA8}" destId="{9C4F3F1E-7BAA-DF4F-9ECD-49ACFDF015C4}" srcOrd="1" destOrd="0" presId="urn:microsoft.com/office/officeart/2005/8/layout/hierarchy2"/>
-    <dgm:cxn modelId="{AE7BD2B6-7F64-9D41-9CDC-68C990066AEC}" type="presParOf" srcId="{9C4F3F1E-7BAA-DF4F-9ECD-49ACFDF015C4}" destId="{84D19165-4879-3743-836E-5D1519F6D076}" srcOrd="0" destOrd="0" presId="urn:microsoft.com/office/officeart/2005/8/layout/hierarchy2"/>
-    <dgm:cxn modelId="{846A57F0-2948-AE47-9C80-171731663EC0}" type="presParOf" srcId="{9C4F3F1E-7BAA-DF4F-9ECD-49ACFDF015C4}" destId="{936422EB-3690-5B43-A23B-3265774FDCB4}" srcOrd="1" destOrd="0" presId="urn:microsoft.com/office/officeart/2005/8/layout/hierarchy2"/>
-    <dgm:cxn modelId="{271F1969-EE12-5D44-A7B5-4FF6F346D88A}" type="presParOf" srcId="{936422EB-3690-5B43-A23B-3265774FDCB4}" destId="{5B42A25D-4517-3B49-97F6-1D1897099989}" srcOrd="0" destOrd="0" presId="urn:microsoft.com/office/officeart/2005/8/layout/hierarchy2"/>
-    <dgm:cxn modelId="{EE3CF645-E8D5-BD40-8826-3E875910A75B}" type="presParOf" srcId="{5B42A25D-4517-3B49-97F6-1D1897099989}" destId="{1091471E-2C2D-8C4E-A2E6-642DAFBE6FC5}" srcOrd="0" destOrd="0" presId="urn:microsoft.com/office/officeart/2005/8/layout/hierarchy2"/>
-    <dgm:cxn modelId="{E210E6C5-CB79-F04B-8B78-26B19F592248}" type="presParOf" srcId="{936422EB-3690-5B43-A23B-3265774FDCB4}" destId="{485186DB-CD77-424B-8112-E10CAE22A57D}" srcOrd="1" destOrd="0" presId="urn:microsoft.com/office/officeart/2005/8/layout/hierarchy2"/>
-    <dgm:cxn modelId="{B5A83660-EFA3-5A41-9886-0747BC3AA12E}" type="presParOf" srcId="{485186DB-CD77-424B-8112-E10CAE22A57D}" destId="{237B8657-2763-D845-8E61-BA5FE64FF7B6}" srcOrd="0" destOrd="0" presId="urn:microsoft.com/office/officeart/2005/8/layout/hierarchy2"/>
-    <dgm:cxn modelId="{E0D5A325-39E6-5349-9045-6C4B166A9169}" type="presParOf" srcId="{485186DB-CD77-424B-8112-E10CAE22A57D}" destId="{253936C4-A08F-F34D-AD97-774CD152683E}" srcOrd="1" destOrd="0" presId="urn:microsoft.com/office/officeart/2005/8/layout/hierarchy2"/>
-    <dgm:cxn modelId="{E8E4C00F-4974-7447-BF77-B2BC2B242077}" type="presParOf" srcId="{253936C4-A08F-F34D-AD97-774CD152683E}" destId="{43C7159F-A026-DE41-804C-DC7F46CB8FB9}" srcOrd="0" destOrd="0" presId="urn:microsoft.com/office/officeart/2005/8/layout/hierarchy2"/>
-    <dgm:cxn modelId="{4FD1467C-EFD4-8E4B-965C-627F974FFB9F}" type="presParOf" srcId="{43C7159F-A026-DE41-804C-DC7F46CB8FB9}" destId="{E7F66A68-F057-2443-BD7E-475EA98195ED}" srcOrd="0" destOrd="0" presId="urn:microsoft.com/office/officeart/2005/8/layout/hierarchy2"/>
-    <dgm:cxn modelId="{3CD94809-64AD-E94D-9548-A936AE588844}" type="presParOf" srcId="{253936C4-A08F-F34D-AD97-774CD152683E}" destId="{AFDE0227-3F35-CB4A-A274-E4E732CB2150}" srcOrd="1" destOrd="0" presId="urn:microsoft.com/office/officeart/2005/8/layout/hierarchy2"/>
-    <dgm:cxn modelId="{B01A725B-8922-BE44-B8EB-6A1A41925BE8}" type="presParOf" srcId="{AFDE0227-3F35-CB4A-A274-E4E732CB2150}" destId="{FF2FD010-46F1-5A48-BAB5-F58E592156C1}" srcOrd="0" destOrd="0" presId="urn:microsoft.com/office/officeart/2005/8/layout/hierarchy2"/>
-    <dgm:cxn modelId="{45FC3FAF-EF5A-2C48-AD09-FA123D49EE23}" type="presParOf" srcId="{AFDE0227-3F35-CB4A-A274-E4E732CB2150}" destId="{14217CE4-9BD4-604A-8BF5-F71411A0C1C3}" srcOrd="1" destOrd="0" presId="urn:microsoft.com/office/officeart/2005/8/layout/hierarchy2"/>
-    <dgm:cxn modelId="{0B8888E8-315A-F940-8C66-C670C8249956}" type="presParOf" srcId="{936422EB-3690-5B43-A23B-3265774FDCB4}" destId="{B3389DC5-16E8-BB46-9235-9536E2A3D0A0}" srcOrd="2" destOrd="0" presId="urn:microsoft.com/office/officeart/2005/8/layout/hierarchy2"/>
-    <dgm:cxn modelId="{84BAA39F-041B-DD47-AAFE-BA2780F876F7}" type="presParOf" srcId="{B3389DC5-16E8-BB46-9235-9536E2A3D0A0}" destId="{EA53951F-9359-CD46-9695-2F06CF00C3C0}" srcOrd="0" destOrd="0" presId="urn:microsoft.com/office/officeart/2005/8/layout/hierarchy2"/>
-    <dgm:cxn modelId="{F31958DB-94E4-FF46-850A-4D9DC045690F}" type="presParOf" srcId="{936422EB-3690-5B43-A23B-3265774FDCB4}" destId="{4A44DB1E-86A9-A442-9519-3659AFC1FDDA}" srcOrd="3" destOrd="0" presId="urn:microsoft.com/office/officeart/2005/8/layout/hierarchy2"/>
-    <dgm:cxn modelId="{B7183669-A3BF-F643-BFF6-6701CB9880DC}" type="presParOf" srcId="{4A44DB1E-86A9-A442-9519-3659AFC1FDDA}" destId="{CC38EA83-87EA-6047-899F-F8EF970F5C2E}" srcOrd="0" destOrd="0" presId="urn:microsoft.com/office/officeart/2005/8/layout/hierarchy2"/>
-    <dgm:cxn modelId="{1D9B96AA-9138-5C49-B1C2-D5275E4A14FC}" type="presParOf" srcId="{4A44DB1E-86A9-A442-9519-3659AFC1FDDA}" destId="{A39429F1-7152-D445-A470-2696512C0BB5}" srcOrd="1" destOrd="0" presId="urn:microsoft.com/office/officeart/2005/8/layout/hierarchy2"/>
-    <dgm:cxn modelId="{BC50FDE0-8DBD-E045-A505-316D5294E180}" type="presParOf" srcId="{936422EB-3690-5B43-A23B-3265774FDCB4}" destId="{53ECA105-803B-1F4D-A588-6EA2F8A16ED8}" srcOrd="4" destOrd="0" presId="urn:microsoft.com/office/officeart/2005/8/layout/hierarchy2"/>
-    <dgm:cxn modelId="{84E8CA3A-7007-0240-8B34-B26A4F790CC5}" type="presParOf" srcId="{53ECA105-803B-1F4D-A588-6EA2F8A16ED8}" destId="{233CD54F-16B7-804D-A2AD-CA490300BE2F}" srcOrd="0" destOrd="0" presId="urn:microsoft.com/office/officeart/2005/8/layout/hierarchy2"/>
-    <dgm:cxn modelId="{2DCCCBAA-87C3-6E4C-B843-5A54CEE2DD24}" type="presParOf" srcId="{936422EB-3690-5B43-A23B-3265774FDCB4}" destId="{7EAFB4CB-4576-724E-8963-483E4A8B288A}" srcOrd="5" destOrd="0" presId="urn:microsoft.com/office/officeart/2005/8/layout/hierarchy2"/>
-    <dgm:cxn modelId="{F4075717-87E5-044A-B9D7-C532EF497859}" type="presParOf" srcId="{7EAFB4CB-4576-724E-8963-483E4A8B288A}" destId="{DC6F9232-FBA7-B24B-BF0D-8F69D29A8B14}" srcOrd="0" destOrd="0" presId="urn:microsoft.com/office/officeart/2005/8/layout/hierarchy2"/>
-    <dgm:cxn modelId="{1B96DFCF-691D-CF42-B199-B3DA4DE0D017}" type="presParOf" srcId="{7EAFB4CB-4576-724E-8963-483E4A8B288A}" destId="{1D676612-E768-5B4F-B02E-B17C45EBF312}" srcOrd="1" destOrd="0" presId="urn:microsoft.com/office/officeart/2005/8/layout/hierarchy2"/>
-    <dgm:cxn modelId="{445DCA84-9D9C-0A49-9F15-052575889DB6}" type="presParOf" srcId="{1D676612-E768-5B4F-B02E-B17C45EBF312}" destId="{516AA8BD-51CB-5D47-A428-A444067783F6}" srcOrd="0" destOrd="0" presId="urn:microsoft.com/office/officeart/2005/8/layout/hierarchy2"/>
-    <dgm:cxn modelId="{60CAAE6B-7492-714D-A577-989192C287FD}" type="presParOf" srcId="{516AA8BD-51CB-5D47-A428-A444067783F6}" destId="{8AF927F7-0630-4A4B-8A73-93AE43B91D00}" srcOrd="0" destOrd="0" presId="urn:microsoft.com/office/officeart/2005/8/layout/hierarchy2"/>
-    <dgm:cxn modelId="{A104A92E-276B-EA45-ADAB-AC1228E305ED}" type="presParOf" srcId="{1D676612-E768-5B4F-B02E-B17C45EBF312}" destId="{9BBD1ACD-46B3-8543-B014-0BEBA4CA6302}" srcOrd="1" destOrd="0" presId="urn:microsoft.com/office/officeart/2005/8/layout/hierarchy2"/>
-    <dgm:cxn modelId="{A4904DFE-A4F6-D144-9A59-C37FE3A7C19D}" type="presParOf" srcId="{9BBD1ACD-46B3-8543-B014-0BEBA4CA6302}" destId="{D46298BB-E1EE-534C-94D2-195E26E344C2}" srcOrd="0" destOrd="0" presId="urn:microsoft.com/office/officeart/2005/8/layout/hierarchy2"/>
-    <dgm:cxn modelId="{84145751-5267-DB44-9272-C4C2380781A9}" type="presParOf" srcId="{9BBD1ACD-46B3-8543-B014-0BEBA4CA6302}" destId="{A846DAE3-CB9A-7D47-ACE6-643B9C78128C}" srcOrd="1" destOrd="0" presId="urn:microsoft.com/office/officeart/2005/8/layout/hierarchy2"/>
-    <dgm:cxn modelId="{15A6D780-EDEF-414C-B31F-D30B18168463}" type="presParOf" srcId="{1D676612-E768-5B4F-B02E-B17C45EBF312}" destId="{A7D13FAB-D67C-1640-84B3-B94526837380}" srcOrd="2" destOrd="0" presId="urn:microsoft.com/office/officeart/2005/8/layout/hierarchy2"/>
-    <dgm:cxn modelId="{7FCCDC64-21F5-B544-9A60-BBCC8BDAC390}" type="presParOf" srcId="{A7D13FAB-D67C-1640-84B3-B94526837380}" destId="{0145B2DC-3A81-4048-A957-DCEB150F1E97}" srcOrd="0" destOrd="0" presId="urn:microsoft.com/office/officeart/2005/8/layout/hierarchy2"/>
-    <dgm:cxn modelId="{4EEE59F3-07DB-9A40-A15A-3B13602E2904}" type="presParOf" srcId="{1D676612-E768-5B4F-B02E-B17C45EBF312}" destId="{EFDE99E8-A0F8-0B4E-A756-B8CBD4D4F8AD}" srcOrd="3" destOrd="0" presId="urn:microsoft.com/office/officeart/2005/8/layout/hierarchy2"/>
-    <dgm:cxn modelId="{B2A1F3AD-137A-AE4A-A0E5-E76DAE957CD1}" type="presParOf" srcId="{EFDE99E8-A0F8-0B4E-A756-B8CBD4D4F8AD}" destId="{EBCC44A0-CF93-9B4F-81EB-08B4B49735A4}" srcOrd="0" destOrd="0" presId="urn:microsoft.com/office/officeart/2005/8/layout/hierarchy2"/>
-    <dgm:cxn modelId="{C2814F91-27BA-B142-ABA8-E998220B4BBB}" type="presParOf" srcId="{EFDE99E8-A0F8-0B4E-A756-B8CBD4D4F8AD}" destId="{E2E21BF2-8782-1245-9537-0C3EC95A95E9}" srcOrd="1" destOrd="0" presId="urn:microsoft.com/office/officeart/2005/8/layout/hierarchy2"/>
+    <dgm:cxn modelId="{4731E000-7B66-404A-9568-C9FC995C9CF5}" type="presOf" srcId="{DBB7EBF0-916A-D049-BEDB-CFD22CF81B64}" destId="{237B8657-2763-D845-8E61-BA5FE64FF7B6}" srcOrd="0" destOrd="0" presId="urn:microsoft.com/office/officeart/2005/8/layout/hierarchy2"/>
+    <dgm:cxn modelId="{34B06A99-6C9B-0C41-90B1-C619CFC5559C}" type="presOf" srcId="{55CD23E7-F250-8E47-8E97-245D804F32B8}" destId="{A7D13FAB-D67C-1640-84B3-B94526837380}" srcOrd="0" destOrd="0" presId="urn:microsoft.com/office/officeart/2005/8/layout/hierarchy2"/>
+    <dgm:cxn modelId="{C587F153-9D10-5C43-8B10-1497F5CB4F8D}" type="presOf" srcId="{8B0C6FB2-D4C4-534C-8BD5-92D2324E692E}" destId="{E7F66A68-F057-2443-BD7E-475EA98195ED}" srcOrd="1" destOrd="0" presId="urn:microsoft.com/office/officeart/2005/8/layout/hierarchy2"/>
+    <dgm:cxn modelId="{803E38DA-658E-1043-AFFF-B3CEC3440C95}" type="presParOf" srcId="{D0A43E8D-0345-E949-9002-5FFD6BE7C4D2}" destId="{6078CA9A-FE48-7341-8A52-BA7C9FD9C14B}" srcOrd="0" destOrd="0" presId="urn:microsoft.com/office/officeart/2005/8/layout/hierarchy2"/>
+    <dgm:cxn modelId="{D54D6261-18CD-7D44-9061-F9FD80C0AF83}" type="presParOf" srcId="{6078CA9A-FE48-7341-8A52-BA7C9FD9C14B}" destId="{A1459720-D602-D241-90BB-170BDE1936F7}" srcOrd="0" destOrd="0" presId="urn:microsoft.com/office/officeart/2005/8/layout/hierarchy2"/>
+    <dgm:cxn modelId="{7C4C34D3-88D0-7546-8893-D98BD389E770}" type="presParOf" srcId="{6078CA9A-FE48-7341-8A52-BA7C9FD9C14B}" destId="{A638DF68-3C35-0448-969A-333AEA495BA8}" srcOrd="1" destOrd="0" presId="urn:microsoft.com/office/officeart/2005/8/layout/hierarchy2"/>
+    <dgm:cxn modelId="{FD5C0316-D0F3-8440-8E80-9709A6B9D06A}" type="presParOf" srcId="{A638DF68-3C35-0448-969A-333AEA495BA8}" destId="{A71F6A7A-4A3F-004D-9D12-DD102C519B99}" srcOrd="0" destOrd="0" presId="urn:microsoft.com/office/officeart/2005/8/layout/hierarchy2"/>
+    <dgm:cxn modelId="{FE399E28-E92E-DC48-BE97-C7591AC3CECE}" type="presParOf" srcId="{A71F6A7A-4A3F-004D-9D12-DD102C519B99}" destId="{DD4844C2-CA8F-5E45-BDE9-A43EE6AF892E}" srcOrd="0" destOrd="0" presId="urn:microsoft.com/office/officeart/2005/8/layout/hierarchy2"/>
+    <dgm:cxn modelId="{921283CA-F3E4-2E41-B67B-FB79BA675475}" type="presParOf" srcId="{A638DF68-3C35-0448-969A-333AEA495BA8}" destId="{9C4F3F1E-7BAA-DF4F-9ECD-49ACFDF015C4}" srcOrd="1" destOrd="0" presId="urn:microsoft.com/office/officeart/2005/8/layout/hierarchy2"/>
+    <dgm:cxn modelId="{1F69F768-7525-3C48-84C4-FAB290E1C791}" type="presParOf" srcId="{9C4F3F1E-7BAA-DF4F-9ECD-49ACFDF015C4}" destId="{84D19165-4879-3743-836E-5D1519F6D076}" srcOrd="0" destOrd="0" presId="urn:microsoft.com/office/officeart/2005/8/layout/hierarchy2"/>
+    <dgm:cxn modelId="{53D51358-6031-944E-A68C-F23A88326A8E}" type="presParOf" srcId="{9C4F3F1E-7BAA-DF4F-9ECD-49ACFDF015C4}" destId="{936422EB-3690-5B43-A23B-3265774FDCB4}" srcOrd="1" destOrd="0" presId="urn:microsoft.com/office/officeart/2005/8/layout/hierarchy2"/>
+    <dgm:cxn modelId="{4DBA76E7-F7D9-F94B-BCE4-161B191D9A43}" type="presParOf" srcId="{936422EB-3690-5B43-A23B-3265774FDCB4}" destId="{5B42A25D-4517-3B49-97F6-1D1897099989}" srcOrd="0" destOrd="0" presId="urn:microsoft.com/office/officeart/2005/8/layout/hierarchy2"/>
+    <dgm:cxn modelId="{A292AC32-C1EE-B04C-8422-8AB4FA2901CC}" type="presParOf" srcId="{5B42A25D-4517-3B49-97F6-1D1897099989}" destId="{1091471E-2C2D-8C4E-A2E6-642DAFBE6FC5}" srcOrd="0" destOrd="0" presId="urn:microsoft.com/office/officeart/2005/8/layout/hierarchy2"/>
+    <dgm:cxn modelId="{1F79A99A-F9F2-CE4F-A5E9-11363755A683}" type="presParOf" srcId="{936422EB-3690-5B43-A23B-3265774FDCB4}" destId="{485186DB-CD77-424B-8112-E10CAE22A57D}" srcOrd="1" destOrd="0" presId="urn:microsoft.com/office/officeart/2005/8/layout/hierarchy2"/>
+    <dgm:cxn modelId="{4079E3BC-49BB-D84C-86A5-ED0E15ADBB3B}" type="presParOf" srcId="{485186DB-CD77-424B-8112-E10CAE22A57D}" destId="{237B8657-2763-D845-8E61-BA5FE64FF7B6}" srcOrd="0" destOrd="0" presId="urn:microsoft.com/office/officeart/2005/8/layout/hierarchy2"/>
+    <dgm:cxn modelId="{1AE9C9E3-CFFC-F74E-AB1D-FDBA3600AF56}" type="presParOf" srcId="{485186DB-CD77-424B-8112-E10CAE22A57D}" destId="{253936C4-A08F-F34D-AD97-774CD152683E}" srcOrd="1" destOrd="0" presId="urn:microsoft.com/office/officeart/2005/8/layout/hierarchy2"/>
+    <dgm:cxn modelId="{CAEED32F-5280-3F4C-A90B-9D9E49F91E31}" type="presParOf" srcId="{253936C4-A08F-F34D-AD97-774CD152683E}" destId="{43C7159F-A026-DE41-804C-DC7F46CB8FB9}" srcOrd="0" destOrd="0" presId="urn:microsoft.com/office/officeart/2005/8/layout/hierarchy2"/>
+    <dgm:cxn modelId="{9F1A4A5B-C8C3-CB45-B552-1F20B47C7CBC}" type="presParOf" srcId="{43C7159F-A026-DE41-804C-DC7F46CB8FB9}" destId="{E7F66A68-F057-2443-BD7E-475EA98195ED}" srcOrd="0" destOrd="0" presId="urn:microsoft.com/office/officeart/2005/8/layout/hierarchy2"/>
+    <dgm:cxn modelId="{9069C26C-6107-364C-B0B3-B7310B7BC482}" type="presParOf" srcId="{253936C4-A08F-F34D-AD97-774CD152683E}" destId="{AFDE0227-3F35-CB4A-A274-E4E732CB2150}" srcOrd="1" destOrd="0" presId="urn:microsoft.com/office/officeart/2005/8/layout/hierarchy2"/>
+    <dgm:cxn modelId="{4F0109D9-A97E-1446-BA7C-C562BCAF86BE}" type="presParOf" srcId="{AFDE0227-3F35-CB4A-A274-E4E732CB2150}" destId="{FF2FD010-46F1-5A48-BAB5-F58E592156C1}" srcOrd="0" destOrd="0" presId="urn:microsoft.com/office/officeart/2005/8/layout/hierarchy2"/>
+    <dgm:cxn modelId="{D89129EA-91FD-D640-B71D-96660A9665E6}" type="presParOf" srcId="{AFDE0227-3F35-CB4A-A274-E4E732CB2150}" destId="{14217CE4-9BD4-604A-8BF5-F71411A0C1C3}" srcOrd="1" destOrd="0" presId="urn:microsoft.com/office/officeart/2005/8/layout/hierarchy2"/>
+    <dgm:cxn modelId="{A8852943-85A2-4744-AE20-ADEBD70CE0F0}" type="presParOf" srcId="{936422EB-3690-5B43-A23B-3265774FDCB4}" destId="{B3389DC5-16E8-BB46-9235-9536E2A3D0A0}" srcOrd="2" destOrd="0" presId="urn:microsoft.com/office/officeart/2005/8/layout/hierarchy2"/>
+    <dgm:cxn modelId="{EF36084B-6ABD-904A-8DAF-921C0C43CBA0}" type="presParOf" srcId="{B3389DC5-16E8-BB46-9235-9536E2A3D0A0}" destId="{EA53951F-9359-CD46-9695-2F06CF00C3C0}" srcOrd="0" destOrd="0" presId="urn:microsoft.com/office/officeart/2005/8/layout/hierarchy2"/>
+    <dgm:cxn modelId="{448625E1-8E74-3740-85CD-BE0AD16725A3}" type="presParOf" srcId="{936422EB-3690-5B43-A23B-3265774FDCB4}" destId="{4A44DB1E-86A9-A442-9519-3659AFC1FDDA}" srcOrd="3" destOrd="0" presId="urn:microsoft.com/office/officeart/2005/8/layout/hierarchy2"/>
+    <dgm:cxn modelId="{A9533BEB-C225-9E4A-9543-F60FBCC03872}" type="presParOf" srcId="{4A44DB1E-86A9-A442-9519-3659AFC1FDDA}" destId="{CC38EA83-87EA-6047-899F-F8EF970F5C2E}" srcOrd="0" destOrd="0" presId="urn:microsoft.com/office/officeart/2005/8/layout/hierarchy2"/>
+    <dgm:cxn modelId="{C302AD27-B796-CA4C-A77F-E302C5F4A9B8}" type="presParOf" srcId="{4A44DB1E-86A9-A442-9519-3659AFC1FDDA}" destId="{A39429F1-7152-D445-A470-2696512C0BB5}" srcOrd="1" destOrd="0" presId="urn:microsoft.com/office/officeart/2005/8/layout/hierarchy2"/>
+    <dgm:cxn modelId="{41A37EC6-FB1F-7D47-BAF0-DBD152E226F4}" type="presParOf" srcId="{936422EB-3690-5B43-A23B-3265774FDCB4}" destId="{53ECA105-803B-1F4D-A588-6EA2F8A16ED8}" srcOrd="4" destOrd="0" presId="urn:microsoft.com/office/officeart/2005/8/layout/hierarchy2"/>
+    <dgm:cxn modelId="{E7A9F8E0-275E-4340-A8B3-47B1983BCB51}" type="presParOf" srcId="{53ECA105-803B-1F4D-A588-6EA2F8A16ED8}" destId="{233CD54F-16B7-804D-A2AD-CA490300BE2F}" srcOrd="0" destOrd="0" presId="urn:microsoft.com/office/officeart/2005/8/layout/hierarchy2"/>
+    <dgm:cxn modelId="{6FAB2D49-9297-CC43-83E9-183DD9E7FFE7}" type="presParOf" srcId="{936422EB-3690-5B43-A23B-3265774FDCB4}" destId="{7EAFB4CB-4576-724E-8963-483E4A8B288A}" srcOrd="5" destOrd="0" presId="urn:microsoft.com/office/officeart/2005/8/layout/hierarchy2"/>
+    <dgm:cxn modelId="{C8AF5E20-A4C3-FF4A-8B77-EDC90CC24964}" type="presParOf" srcId="{7EAFB4CB-4576-724E-8963-483E4A8B288A}" destId="{DC6F9232-FBA7-B24B-BF0D-8F69D29A8B14}" srcOrd="0" destOrd="0" presId="urn:microsoft.com/office/officeart/2005/8/layout/hierarchy2"/>
+    <dgm:cxn modelId="{E41CDC85-DCC2-8A43-B34B-F5AAC6017641}" type="presParOf" srcId="{7EAFB4CB-4576-724E-8963-483E4A8B288A}" destId="{1D676612-E768-5B4F-B02E-B17C45EBF312}" srcOrd="1" destOrd="0" presId="urn:microsoft.com/office/officeart/2005/8/layout/hierarchy2"/>
+    <dgm:cxn modelId="{B9345864-1443-3142-A4AA-3FC350026D73}" type="presParOf" srcId="{1D676612-E768-5B4F-B02E-B17C45EBF312}" destId="{516AA8BD-51CB-5D47-A428-A444067783F6}" srcOrd="0" destOrd="0" presId="urn:microsoft.com/office/officeart/2005/8/layout/hierarchy2"/>
+    <dgm:cxn modelId="{585ADE81-6DE3-8A42-A234-952E8A066D07}" type="presParOf" srcId="{516AA8BD-51CB-5D47-A428-A444067783F6}" destId="{8AF927F7-0630-4A4B-8A73-93AE43B91D00}" srcOrd="0" destOrd="0" presId="urn:microsoft.com/office/officeart/2005/8/layout/hierarchy2"/>
+    <dgm:cxn modelId="{351F3F9B-870E-4140-BE28-4C547FE3E4EB}" type="presParOf" srcId="{1D676612-E768-5B4F-B02E-B17C45EBF312}" destId="{9BBD1ACD-46B3-8543-B014-0BEBA4CA6302}" srcOrd="1" destOrd="0" presId="urn:microsoft.com/office/officeart/2005/8/layout/hierarchy2"/>
+    <dgm:cxn modelId="{FC0C6B6D-4DE6-2E43-B18E-C5CE7436EC2B}" type="presParOf" srcId="{9BBD1ACD-46B3-8543-B014-0BEBA4CA6302}" destId="{D46298BB-E1EE-534C-94D2-195E26E344C2}" srcOrd="0" destOrd="0" presId="urn:microsoft.com/office/officeart/2005/8/layout/hierarchy2"/>
+    <dgm:cxn modelId="{77AD3CB5-8B42-334B-96F6-778C596B7092}" type="presParOf" srcId="{9BBD1ACD-46B3-8543-B014-0BEBA4CA6302}" destId="{A846DAE3-CB9A-7D47-ACE6-643B9C78128C}" srcOrd="1" destOrd="0" presId="urn:microsoft.com/office/officeart/2005/8/layout/hierarchy2"/>
+    <dgm:cxn modelId="{94E38C50-1195-D34E-BE0A-5A72D6694334}" type="presParOf" srcId="{1D676612-E768-5B4F-B02E-B17C45EBF312}" destId="{A7D13FAB-D67C-1640-84B3-B94526837380}" srcOrd="2" destOrd="0" presId="urn:microsoft.com/office/officeart/2005/8/layout/hierarchy2"/>
+    <dgm:cxn modelId="{A52A336E-BDF1-9842-8F36-06B7405C1FA3}" type="presParOf" srcId="{A7D13FAB-D67C-1640-84B3-B94526837380}" destId="{0145B2DC-3A81-4048-A957-DCEB150F1E97}" srcOrd="0" destOrd="0" presId="urn:microsoft.com/office/officeart/2005/8/layout/hierarchy2"/>
+    <dgm:cxn modelId="{CD69568B-645A-BE44-89F3-9917795280C9}" type="presParOf" srcId="{1D676612-E768-5B4F-B02E-B17C45EBF312}" destId="{EFDE99E8-A0F8-0B4E-A756-B8CBD4D4F8AD}" srcOrd="3" destOrd="0" presId="urn:microsoft.com/office/officeart/2005/8/layout/hierarchy2"/>
+    <dgm:cxn modelId="{300FBEE3-CDB7-A54C-8B31-0B578AE2B2AC}" type="presParOf" srcId="{EFDE99E8-A0F8-0B4E-A756-B8CBD4D4F8AD}" destId="{EBCC44A0-CF93-9B4F-81EB-08B4B49735A4}" srcOrd="0" destOrd="0" presId="urn:microsoft.com/office/officeart/2005/8/layout/hierarchy2"/>
+    <dgm:cxn modelId="{19C584C8-88A7-3C46-A66A-88F791D17101}" type="presParOf" srcId="{EFDE99E8-A0F8-0B4E-A756-B8CBD4D4F8AD}" destId="{E2E21BF2-8782-1245-9537-0C3EC95A95E9}" srcOrd="1" destOrd="0" presId="urn:microsoft.com/office/officeart/2005/8/layout/hierarchy2"/>
   </dgm:cxnLst>
   <dgm:bg/>
   <dgm:whole/>
@@ -11067,32 +11176,6 @@
         </w:p>
       </w:docPartBody>
     </w:docPart>
-    <w:docPart>
-      <w:docPartPr>
-        <w:name w:val="C59DCE2F7A608C43B8B939077175AE73"/>
-        <w:category>
-          <w:name w:val="Général"/>
-          <w:gallery w:val="placeholder"/>
-        </w:category>
-        <w:types>
-          <w:type w:val="bbPlcHdr"/>
-        </w:types>
-        <w:behaviors>
-          <w:behavior w:val="content"/>
-        </w:behaviors>
-        <w:guid w:val="{CFAAA12A-07CA-DD44-81CE-6F120251FB2F}"/>
-      </w:docPartPr>
-      <w:docPartBody>
-        <w:p>
-          <w:pPr>
-            <w:pStyle w:val="C59DCE2F7A608C43B8B939077175AE73"/>
-          </w:pPr>
-          <w:r>
-            <w:t>[Sous-titre]</w:t>
-          </w:r>
-        </w:p>
-      </w:docPartBody>
-    </w:docPart>
   </w:docParts>
 </w:glossaryDocument>
 </file>
@@ -11189,6 +11272,7 @@
   </w:compat>
   <w:rsids>
     <w:rsidRoot w:val="00E668B2"/>
+    <w:rsid w:val="0003717D"/>
     <w:rsid w:val="004D1A75"/>
     <w:rsid w:val="00813EC5"/>
     <w:rsid w:val="00B464F4"/>
@@ -13375,7 +13459,7 @@
 </file>
 
 <file path=customXml/itemProps6.xml><?xml version="1.0" encoding="utf-8"?>
-<ds:datastoreItem xmlns:ds="http://schemas.openxmlformats.org/officeDocument/2006/customXml" ds:itemID="{608C5775-5A56-2C41-AF2F-A61A21E1F5AE}">
+<ds:datastoreItem xmlns:ds="http://schemas.openxmlformats.org/officeDocument/2006/customXml" ds:itemID="{15D8EC5E-C572-6840-9500-A05450E96F02}">
   <ds:schemaRefs>
     <ds:schemaRef ds:uri="http://schemas.openxmlformats.org/officeDocument/2006/bibliography"/>
   </ds:schemaRefs>

</xml_diff>